<commit_message>
adding user role, basket, payment method
</commit_message>
<xml_diff>
--- a/Техническое задание.docx
+++ b/Техническое задание.docx
@@ -2716,9 +2716,1522 @@
       </w:r>
     </w:p>
     <w:p>
+      <w:pPr>
+        <w:spacing w:before="100" w:beforeAutospacing="1" w:after="100" w:afterAutospacing="1" w:line="240" w:lineRule="auto"/>
+        <w:outlineLvl w:val="1"/>
+        <w:rPr>
+          <w:rFonts w:ascii="Times New Roman" w:eastAsia="Times New Roman" w:hAnsi="Times New Roman" w:cs="Times New Roman"/>
+          <w:b/>
+          <w:bCs/>
+          <w:sz w:val="36"/>
+          <w:szCs w:val="36"/>
+          <w:lang w:val="ru-RU" w:eastAsia="ru-RU"/>
+        </w:rPr>
+      </w:pPr>
+      <w:r>
+        <w:rPr>
+          <w:rFonts w:ascii="Segoe UI Symbol" w:eastAsia="Times New Roman" w:hAnsi="Segoe UI Symbol" w:cs="Segoe UI Symbol"/>
+          <w:b/>
+          <w:bCs/>
+          <w:sz w:val="36"/>
+          <w:szCs w:val="36"/>
+          <w:lang w:val="ru-RU" w:eastAsia="ru-RU"/>
+        </w:rPr>
+        <w:t>👥</w:t>
+      </w:r>
+      <w:r>
+        <w:rPr>
+          <w:rFonts w:ascii="Times New Roman" w:eastAsia="Times New Roman" w:hAnsi="Times New Roman" w:cs="Times New Roman"/>
+          <w:b/>
+          <w:bCs/>
+          <w:sz w:val="36"/>
+          <w:szCs w:val="36"/>
+          <w:lang w:val="ru-RU" w:eastAsia="ru-RU"/>
+        </w:rPr>
+        <w:t xml:space="preserve"> </w:t>
+      </w:r>
+      <w:proofErr w:type="spellStart"/>
+      <w:r>
+        <w:rPr>
+          <w:rFonts w:ascii="Times New Roman" w:eastAsia="Times New Roman" w:hAnsi="Times New Roman" w:cs="Times New Roman"/>
+          <w:b/>
+          <w:bCs/>
+          <w:sz w:val="36"/>
+          <w:szCs w:val="36"/>
+          <w:lang w:val="ru-RU" w:eastAsia="ru-RU"/>
+        </w:rPr>
+        <w:t>Foydalanuvchi</w:t>
+      </w:r>
+      <w:proofErr w:type="spellEnd"/>
+      <w:r>
+        <w:rPr>
+          <w:rFonts w:ascii="Times New Roman" w:eastAsia="Times New Roman" w:hAnsi="Times New Roman" w:cs="Times New Roman"/>
+          <w:b/>
+          <w:bCs/>
+          <w:sz w:val="36"/>
+          <w:szCs w:val="36"/>
+          <w:lang w:val="ru-RU" w:eastAsia="ru-RU"/>
+        </w:rPr>
+        <w:t xml:space="preserve"> </w:t>
+      </w:r>
+      <w:proofErr w:type="spellStart"/>
+      <w:r>
+        <w:rPr>
+          <w:rFonts w:ascii="Times New Roman" w:eastAsia="Times New Roman" w:hAnsi="Times New Roman" w:cs="Times New Roman"/>
+          <w:b/>
+          <w:bCs/>
+          <w:sz w:val="36"/>
+          <w:szCs w:val="36"/>
+          <w:lang w:val="ru-RU" w:eastAsia="ru-RU"/>
+        </w:rPr>
+        <w:t>rollari</w:t>
+      </w:r>
+      <w:proofErr w:type="spellEnd"/>
+    </w:p>
+    <w:p>
+      <w:pPr>
+        <w:numPr>
+          <w:ilvl w:val="0"/>
+          <w:numId w:val="7"/>
+        </w:numPr>
+        <w:spacing w:before="100" w:beforeAutospacing="1" w:after="100" w:afterAutospacing="1" w:line="240" w:lineRule="auto"/>
+        <w:rPr>
+          <w:rFonts w:ascii="Times New Roman" w:eastAsia="Times New Roman" w:hAnsi="Times New Roman" w:cs="Times New Roman"/>
+          <w:sz w:val="24"/>
+          <w:szCs w:val="24"/>
+          <w:lang w:val="ru-RU" w:eastAsia="ru-RU"/>
+        </w:rPr>
+      </w:pPr>
+      <w:proofErr w:type="spellStart"/>
+      <w:r>
+        <w:rPr>
+          <w:rFonts w:ascii="Times New Roman" w:eastAsia="Times New Roman" w:hAnsi="Times New Roman" w:cs="Times New Roman"/>
+          <w:b/>
+          <w:bCs/>
+          <w:sz w:val="24"/>
+          <w:szCs w:val="24"/>
+          <w:lang w:val="ru-RU" w:eastAsia="ru-RU"/>
+        </w:rPr>
+        <w:t>Mehmon</w:t>
+      </w:r>
+      <w:proofErr w:type="spellEnd"/>
+      <w:r>
+        <w:rPr>
+          <w:rFonts w:ascii="Times New Roman" w:eastAsia="Times New Roman" w:hAnsi="Times New Roman" w:cs="Times New Roman"/>
+          <w:b/>
+          <w:bCs/>
+          <w:sz w:val="24"/>
+          <w:szCs w:val="24"/>
+          <w:lang w:val="ru-RU" w:eastAsia="ru-RU"/>
+        </w:rPr>
+        <w:t xml:space="preserve"> (</w:t>
+      </w:r>
+      <w:proofErr w:type="spellStart"/>
+      <w:r>
+        <w:rPr>
+          <w:rFonts w:ascii="Times New Roman" w:eastAsia="Times New Roman" w:hAnsi="Times New Roman" w:cs="Times New Roman"/>
+          <w:b/>
+          <w:bCs/>
+          <w:sz w:val="24"/>
+          <w:szCs w:val="24"/>
+          <w:lang w:val="ru-RU" w:eastAsia="ru-RU"/>
+        </w:rPr>
+        <w:t>Guest</w:t>
+      </w:r>
+      <w:proofErr w:type="spellEnd"/>
+      <w:r>
+        <w:rPr>
+          <w:rFonts w:ascii="Times New Roman" w:eastAsia="Times New Roman" w:hAnsi="Times New Roman" w:cs="Times New Roman"/>
+          <w:b/>
+          <w:bCs/>
+          <w:sz w:val="24"/>
+          <w:szCs w:val="24"/>
+          <w:lang w:val="ru-RU" w:eastAsia="ru-RU"/>
+        </w:rPr>
+        <w:t>)</w:t>
+      </w:r>
+      <w:r>
+        <w:rPr>
+          <w:rFonts w:ascii="Times New Roman" w:eastAsia="Times New Roman" w:hAnsi="Times New Roman" w:cs="Times New Roman"/>
+          <w:sz w:val="24"/>
+          <w:szCs w:val="24"/>
+          <w:lang w:val="ru-RU" w:eastAsia="ru-RU"/>
+        </w:rPr>
+        <w:t xml:space="preserve"> — </w:t>
+      </w:r>
+      <w:proofErr w:type="spellStart"/>
+      <w:r>
+        <w:rPr>
+          <w:rFonts w:ascii="Times New Roman" w:eastAsia="Times New Roman" w:hAnsi="Times New Roman" w:cs="Times New Roman"/>
+          <w:sz w:val="24"/>
+          <w:szCs w:val="24"/>
+          <w:lang w:val="ru-RU" w:eastAsia="ru-RU"/>
+        </w:rPr>
+        <w:t>login</w:t>
+      </w:r>
+      <w:proofErr w:type="spellEnd"/>
+      <w:r>
+        <w:rPr>
+          <w:rFonts w:ascii="Times New Roman" w:eastAsia="Times New Roman" w:hAnsi="Times New Roman" w:cs="Times New Roman"/>
+          <w:sz w:val="24"/>
+          <w:szCs w:val="24"/>
+          <w:lang w:val="ru-RU" w:eastAsia="ru-RU"/>
+        </w:rPr>
+        <w:t xml:space="preserve"> </w:t>
+      </w:r>
+      <w:proofErr w:type="spellStart"/>
+      <w:r>
+        <w:rPr>
+          <w:rFonts w:ascii="Times New Roman" w:eastAsia="Times New Roman" w:hAnsi="Times New Roman" w:cs="Times New Roman"/>
+          <w:sz w:val="24"/>
+          <w:szCs w:val="24"/>
+          <w:lang w:val="ru-RU" w:eastAsia="ru-RU"/>
+        </w:rPr>
+        <w:t>qilmagan</w:t>
+      </w:r>
+      <w:proofErr w:type="spellEnd"/>
+      <w:r>
+        <w:rPr>
+          <w:rFonts w:ascii="Times New Roman" w:eastAsia="Times New Roman" w:hAnsi="Times New Roman" w:cs="Times New Roman"/>
+          <w:sz w:val="24"/>
+          <w:szCs w:val="24"/>
+          <w:lang w:val="ru-RU" w:eastAsia="ru-RU"/>
+        </w:rPr>
+        <w:t xml:space="preserve"> </w:t>
+      </w:r>
+      <w:proofErr w:type="spellStart"/>
+      <w:r>
+        <w:rPr>
+          <w:rFonts w:ascii="Times New Roman" w:eastAsia="Times New Roman" w:hAnsi="Times New Roman" w:cs="Times New Roman"/>
+          <w:sz w:val="24"/>
+          <w:szCs w:val="24"/>
+          <w:lang w:val="ru-RU" w:eastAsia="ru-RU"/>
+        </w:rPr>
+        <w:t>foydalanuvchi</w:t>
+      </w:r>
+      <w:proofErr w:type="spellEnd"/>
+    </w:p>
+    <w:p>
+      <w:pPr>
+        <w:numPr>
+          <w:ilvl w:val="0"/>
+          <w:numId w:val="7"/>
+        </w:numPr>
+        <w:spacing w:before="100" w:beforeAutospacing="1" w:after="100" w:afterAutospacing="1" w:line="240" w:lineRule="auto"/>
+        <w:rPr>
+          <w:rFonts w:ascii="Times New Roman" w:eastAsia="Times New Roman" w:hAnsi="Times New Roman" w:cs="Times New Roman"/>
+          <w:sz w:val="24"/>
+          <w:szCs w:val="24"/>
+          <w:lang w:eastAsia="ru-RU"/>
+        </w:rPr>
+      </w:pPr>
+      <w:proofErr w:type="spellStart"/>
+      <w:r>
+        <w:rPr>
+          <w:rFonts w:ascii="Times New Roman" w:eastAsia="Times New Roman" w:hAnsi="Times New Roman" w:cs="Times New Roman"/>
+          <w:b/>
+          <w:bCs/>
+          <w:sz w:val="24"/>
+          <w:szCs w:val="24"/>
+          <w:lang w:eastAsia="ru-RU"/>
+        </w:rPr>
+        <w:t>Ro‘yxatdan</w:t>
+      </w:r>
+      <w:proofErr w:type="spellEnd"/>
+      <w:r>
+        <w:rPr>
+          <w:rFonts w:ascii="Times New Roman" w:eastAsia="Times New Roman" w:hAnsi="Times New Roman" w:cs="Times New Roman"/>
+          <w:b/>
+          <w:bCs/>
+          <w:sz w:val="24"/>
+          <w:szCs w:val="24"/>
+          <w:lang w:eastAsia="ru-RU"/>
+        </w:rPr>
+        <w:t xml:space="preserve"> </w:t>
+      </w:r>
+      <w:proofErr w:type="spellStart"/>
+      <w:r>
+        <w:rPr>
+          <w:rFonts w:ascii="Times New Roman" w:eastAsia="Times New Roman" w:hAnsi="Times New Roman" w:cs="Times New Roman"/>
+          <w:b/>
+          <w:bCs/>
+          <w:sz w:val="24"/>
+          <w:szCs w:val="24"/>
+          <w:lang w:eastAsia="ru-RU"/>
+        </w:rPr>
+        <w:t>o‘tgan</w:t>
+      </w:r>
+      <w:proofErr w:type="spellEnd"/>
+      <w:r>
+        <w:rPr>
+          <w:rFonts w:ascii="Times New Roman" w:eastAsia="Times New Roman" w:hAnsi="Times New Roman" w:cs="Times New Roman"/>
+          <w:b/>
+          <w:bCs/>
+          <w:sz w:val="24"/>
+          <w:szCs w:val="24"/>
+          <w:lang w:eastAsia="ru-RU"/>
+        </w:rPr>
+        <w:t xml:space="preserve"> </w:t>
+      </w:r>
+      <w:proofErr w:type="spellStart"/>
+      <w:r>
+        <w:rPr>
+          <w:rFonts w:ascii="Times New Roman" w:eastAsia="Times New Roman" w:hAnsi="Times New Roman" w:cs="Times New Roman"/>
+          <w:b/>
+          <w:bCs/>
+          <w:sz w:val="24"/>
+          <w:szCs w:val="24"/>
+          <w:lang w:eastAsia="ru-RU"/>
+        </w:rPr>
+        <w:t>foydalanuvchi</w:t>
+      </w:r>
+      <w:proofErr w:type="spellEnd"/>
+      <w:r>
+        <w:rPr>
+          <w:rFonts w:ascii="Times New Roman" w:eastAsia="Times New Roman" w:hAnsi="Times New Roman" w:cs="Times New Roman"/>
+          <w:b/>
+          <w:bCs/>
+          <w:sz w:val="24"/>
+          <w:szCs w:val="24"/>
+          <w:lang w:eastAsia="ru-RU"/>
+        </w:rPr>
+        <w:t xml:space="preserve"> (User)</w:t>
+      </w:r>
+    </w:p>
+    <w:p>
+      <w:pPr>
+        <w:numPr>
+          <w:ilvl w:val="0"/>
+          <w:numId w:val="7"/>
+        </w:numPr>
+        <w:spacing w:before="100" w:beforeAutospacing="1" w:after="100" w:afterAutospacing="1" w:line="240" w:lineRule="auto"/>
+        <w:rPr>
+          <w:rFonts w:ascii="Times New Roman" w:eastAsia="Times New Roman" w:hAnsi="Times New Roman" w:cs="Times New Roman"/>
+          <w:sz w:val="24"/>
+          <w:szCs w:val="24"/>
+          <w:lang w:val="ru-RU" w:eastAsia="ru-RU"/>
+        </w:rPr>
+      </w:pPr>
+      <w:proofErr w:type="spellStart"/>
+      <w:r>
+        <w:rPr>
+          <w:rFonts w:ascii="Times New Roman" w:eastAsia="Times New Roman" w:hAnsi="Times New Roman" w:cs="Times New Roman"/>
+          <w:b/>
+          <w:bCs/>
+          <w:sz w:val="24"/>
+          <w:szCs w:val="24"/>
+          <w:lang w:val="ru-RU" w:eastAsia="ru-RU"/>
+        </w:rPr>
+        <w:t>Admin</w:t>
+      </w:r>
+      <w:proofErr w:type="spellEnd"/>
+      <w:r>
+        <w:rPr>
+          <w:rFonts w:ascii="Times New Roman" w:eastAsia="Times New Roman" w:hAnsi="Times New Roman" w:cs="Times New Roman"/>
+          <w:sz w:val="24"/>
+          <w:szCs w:val="24"/>
+          <w:lang w:val="ru-RU" w:eastAsia="ru-RU"/>
+        </w:rPr>
+        <w:t xml:space="preserve"> — </w:t>
+      </w:r>
+      <w:proofErr w:type="spellStart"/>
+      <w:r>
+        <w:rPr>
+          <w:rFonts w:ascii="Times New Roman" w:eastAsia="Times New Roman" w:hAnsi="Times New Roman" w:cs="Times New Roman"/>
+          <w:sz w:val="24"/>
+          <w:szCs w:val="24"/>
+          <w:lang w:val="ru-RU" w:eastAsia="ru-RU"/>
+        </w:rPr>
+        <w:t>Dashboard</w:t>
+      </w:r>
+      <w:proofErr w:type="spellEnd"/>
+      <w:r>
+        <w:rPr>
+          <w:rFonts w:ascii="Times New Roman" w:eastAsia="Times New Roman" w:hAnsi="Times New Roman" w:cs="Times New Roman"/>
+          <w:sz w:val="24"/>
+          <w:szCs w:val="24"/>
+          <w:lang w:val="ru-RU" w:eastAsia="ru-RU"/>
+        </w:rPr>
+        <w:t xml:space="preserve"> </w:t>
+      </w:r>
+      <w:proofErr w:type="spellStart"/>
+      <w:r>
+        <w:rPr>
+          <w:rFonts w:ascii="Times New Roman" w:eastAsia="Times New Roman" w:hAnsi="Times New Roman" w:cs="Times New Roman"/>
+          <w:sz w:val="24"/>
+          <w:szCs w:val="24"/>
+          <w:lang w:val="ru-RU" w:eastAsia="ru-RU"/>
+        </w:rPr>
+        <w:t>orqali</w:t>
+      </w:r>
+      <w:proofErr w:type="spellEnd"/>
+      <w:r>
+        <w:rPr>
+          <w:rFonts w:ascii="Times New Roman" w:eastAsia="Times New Roman" w:hAnsi="Times New Roman" w:cs="Times New Roman"/>
+          <w:sz w:val="24"/>
+          <w:szCs w:val="24"/>
+          <w:lang w:val="ru-RU" w:eastAsia="ru-RU"/>
+        </w:rPr>
+        <w:t xml:space="preserve"> </w:t>
+      </w:r>
+      <w:proofErr w:type="spellStart"/>
+      <w:r>
+        <w:rPr>
+          <w:rFonts w:ascii="Times New Roman" w:eastAsia="Times New Roman" w:hAnsi="Times New Roman" w:cs="Times New Roman"/>
+          <w:sz w:val="24"/>
+          <w:szCs w:val="24"/>
+          <w:lang w:val="ru-RU" w:eastAsia="ru-RU"/>
+        </w:rPr>
+        <w:t>boshqaruvchi</w:t>
+      </w:r>
+      <w:proofErr w:type="spellEnd"/>
+    </w:p>
+    <w:p>
+      <w:pPr>
+        <w:numPr>
+          <w:ilvl w:val="0"/>
+          <w:numId w:val="7"/>
+        </w:numPr>
+        <w:spacing w:before="100" w:beforeAutospacing="1" w:after="100" w:afterAutospacing="1" w:line="240" w:lineRule="auto"/>
+        <w:rPr>
+          <w:rFonts w:ascii="Times New Roman" w:eastAsia="Times New Roman" w:hAnsi="Times New Roman" w:cs="Times New Roman"/>
+          <w:sz w:val="24"/>
+          <w:szCs w:val="24"/>
+          <w:lang w:val="ru-RU" w:eastAsia="ru-RU"/>
+        </w:rPr>
+      </w:pPr>
+      <w:proofErr w:type="spellStart"/>
+      <w:r>
+        <w:rPr>
+          <w:rFonts w:ascii="Times New Roman" w:eastAsia="Times New Roman" w:hAnsi="Times New Roman" w:cs="Times New Roman"/>
+          <w:b/>
+          <w:bCs/>
+          <w:sz w:val="24"/>
+          <w:szCs w:val="24"/>
+          <w:lang w:val="ru-RU" w:eastAsia="ru-RU"/>
+        </w:rPr>
+        <w:t>Superadmin</w:t>
+      </w:r>
+      <w:proofErr w:type="spellEnd"/>
+      <w:r>
+        <w:rPr>
+          <w:rFonts w:ascii="Times New Roman" w:eastAsia="Times New Roman" w:hAnsi="Times New Roman" w:cs="Times New Roman"/>
+          <w:sz w:val="24"/>
+          <w:szCs w:val="24"/>
+          <w:lang w:val="ru-RU" w:eastAsia="ru-RU"/>
+        </w:rPr>
+        <w:t xml:space="preserve"> — </w:t>
+      </w:r>
+      <w:proofErr w:type="spellStart"/>
+      <w:r>
+        <w:rPr>
+          <w:rFonts w:ascii="Times New Roman" w:eastAsia="Times New Roman" w:hAnsi="Times New Roman" w:cs="Times New Roman"/>
+          <w:sz w:val="24"/>
+          <w:szCs w:val="24"/>
+          <w:lang w:val="ru-RU" w:eastAsia="ru-RU"/>
+        </w:rPr>
+        <w:t>Barcha</w:t>
+      </w:r>
+      <w:proofErr w:type="spellEnd"/>
+      <w:r>
+        <w:rPr>
+          <w:rFonts w:ascii="Times New Roman" w:eastAsia="Times New Roman" w:hAnsi="Times New Roman" w:cs="Times New Roman"/>
+          <w:sz w:val="24"/>
+          <w:szCs w:val="24"/>
+          <w:lang w:val="ru-RU" w:eastAsia="ru-RU"/>
+        </w:rPr>
+        <w:t xml:space="preserve"> </w:t>
+      </w:r>
+      <w:proofErr w:type="spellStart"/>
+      <w:r>
+        <w:rPr>
+          <w:rFonts w:ascii="Times New Roman" w:eastAsia="Times New Roman" w:hAnsi="Times New Roman" w:cs="Times New Roman"/>
+          <w:sz w:val="24"/>
+          <w:szCs w:val="24"/>
+          <w:lang w:val="ru-RU" w:eastAsia="ru-RU"/>
+        </w:rPr>
+        <w:t>huquqlarga</w:t>
+      </w:r>
+      <w:proofErr w:type="spellEnd"/>
+      <w:r>
+        <w:rPr>
+          <w:rFonts w:ascii="Times New Roman" w:eastAsia="Times New Roman" w:hAnsi="Times New Roman" w:cs="Times New Roman"/>
+          <w:sz w:val="24"/>
+          <w:szCs w:val="24"/>
+          <w:lang w:val="ru-RU" w:eastAsia="ru-RU"/>
+        </w:rPr>
+        <w:t xml:space="preserve"> </w:t>
+      </w:r>
+      <w:proofErr w:type="spellStart"/>
+      <w:r>
+        <w:rPr>
+          <w:rFonts w:ascii="Times New Roman" w:eastAsia="Times New Roman" w:hAnsi="Times New Roman" w:cs="Times New Roman"/>
+          <w:sz w:val="24"/>
+          <w:szCs w:val="24"/>
+          <w:lang w:val="ru-RU" w:eastAsia="ru-RU"/>
+        </w:rPr>
+        <w:t>ega</w:t>
+      </w:r>
+      <w:proofErr w:type="spellEnd"/>
+    </w:p>
+    <w:p>
+      <w:pPr>
+        <w:pStyle w:val="2"/>
+      </w:pPr>
+      <w:r>
+        <w:rPr>
+          <w:rStyle w:val="a4"/>
+          <w:b/>
+          <w:bCs/>
+        </w:rPr>
+        <w:lastRenderedPageBreak/>
+        <w:t xml:space="preserve">Telegram Bot </w:t>
+      </w:r>
+      <w:proofErr w:type="gramStart"/>
+      <w:r>
+        <w:rPr>
+          <w:rStyle w:val="a4"/>
+          <w:b/>
+          <w:bCs/>
+        </w:rPr>
+        <w:t xml:space="preserve">( </w:t>
+      </w:r>
+      <w:proofErr w:type="gramEnd"/>
+      <w:r>
+        <w:rPr>
+          <w:rStyle w:val="a4"/>
+          <w:b/>
+          <w:bCs/>
+        </w:rPr>
+        <w:t xml:space="preserve">Python / </w:t>
+      </w:r>
+      <w:proofErr w:type="spellStart"/>
+      <w:r>
+        <w:rPr>
+          <w:rStyle w:val="a4"/>
+          <w:b/>
+          <w:bCs/>
+        </w:rPr>
+        <w:t>Aiogram</w:t>
+      </w:r>
+      <w:proofErr w:type="spellEnd"/>
+      <w:r>
+        <w:rPr>
+          <w:rStyle w:val="a4"/>
+          <w:b/>
+          <w:bCs/>
+        </w:rPr>
+        <w:t>)</w:t>
+      </w:r>
+    </w:p>
+    <w:p>
+      <w:pPr>
+        <w:numPr>
+          <w:ilvl w:val="0"/>
+          <w:numId w:val="8"/>
+        </w:numPr>
+        <w:spacing w:before="100" w:beforeAutospacing="1" w:after="100" w:afterAutospacing="1" w:line="240" w:lineRule="auto"/>
+      </w:pPr>
+      <w:proofErr w:type="spellStart"/>
+      <w:r>
+        <w:t>Foydalanuvchini</w:t>
+      </w:r>
+      <w:proofErr w:type="spellEnd"/>
+      <w:r>
+        <w:t xml:space="preserve"> </w:t>
+      </w:r>
+      <w:proofErr w:type="spellStart"/>
+      <w:r>
+        <w:t>kutib</w:t>
+      </w:r>
+      <w:proofErr w:type="spellEnd"/>
+      <w:r>
+        <w:t xml:space="preserve"> </w:t>
+      </w:r>
+      <w:proofErr w:type="spellStart"/>
+      <w:r>
+        <w:t>oladi</w:t>
+      </w:r>
+      <w:proofErr w:type="spellEnd"/>
+    </w:p>
+    <w:p>
+      <w:pPr>
+        <w:numPr>
+          <w:ilvl w:val="0"/>
+          <w:numId w:val="8"/>
+        </w:numPr>
+        <w:spacing w:before="100" w:beforeAutospacing="1" w:after="100" w:afterAutospacing="1" w:line="240" w:lineRule="auto"/>
+      </w:pPr>
+      <w:r>
+        <w:t xml:space="preserve">Mini App </w:t>
+      </w:r>
+      <w:proofErr w:type="spellStart"/>
+      <w:r>
+        <w:t>havolasini</w:t>
+      </w:r>
+      <w:proofErr w:type="spellEnd"/>
+      <w:r>
+        <w:t xml:space="preserve"> </w:t>
+      </w:r>
+      <w:proofErr w:type="spellStart"/>
+      <w:r>
+        <w:t>yuboradi</w:t>
+      </w:r>
+      <w:proofErr w:type="spellEnd"/>
+      <w:r>
+        <w:t xml:space="preserve"> (</w:t>
+      </w:r>
+      <w:proofErr w:type="spellStart"/>
+      <w:r>
+        <w:rPr>
+          <w:rStyle w:val="HTML"/>
+          <w:rFonts w:eastAsiaTheme="minorEastAsia"/>
+        </w:rPr>
+        <w:t>web_app</w:t>
+      </w:r>
+      <w:proofErr w:type="spellEnd"/>
+      <w:r>
+        <w:t>)</w:t>
+      </w:r>
+    </w:p>
+    <w:p>
+      <w:pPr>
+        <w:numPr>
+          <w:ilvl w:val="0"/>
+          <w:numId w:val="8"/>
+        </w:numPr>
+        <w:spacing w:before="100" w:beforeAutospacing="1" w:after="100" w:afterAutospacing="1" w:line="240" w:lineRule="auto"/>
+      </w:pPr>
+      <w:proofErr w:type="spellStart"/>
+      <w:r>
+        <w:t>Buyurtmalar</w:t>
+      </w:r>
+      <w:proofErr w:type="spellEnd"/>
+      <w:r>
+        <w:t xml:space="preserve"> </w:t>
+      </w:r>
+      <w:proofErr w:type="spellStart"/>
+      <w:r>
+        <w:t>statusini</w:t>
+      </w:r>
+      <w:proofErr w:type="spellEnd"/>
+      <w:r>
+        <w:t xml:space="preserve"> </w:t>
+      </w:r>
+      <w:proofErr w:type="spellStart"/>
+      <w:r>
+        <w:t>kuzatish</w:t>
+      </w:r>
+      <w:proofErr w:type="spellEnd"/>
+      <w:r>
+        <w:t xml:space="preserve"> </w:t>
+      </w:r>
+      <w:proofErr w:type="spellStart"/>
+      <w:r>
+        <w:t>imkonini</w:t>
+      </w:r>
+      <w:proofErr w:type="spellEnd"/>
+      <w:r>
+        <w:t xml:space="preserve"> </w:t>
+      </w:r>
+      <w:proofErr w:type="spellStart"/>
+      <w:r>
+        <w:t>beradi</w:t>
+      </w:r>
+      <w:proofErr w:type="spellEnd"/>
+    </w:p>
+    <w:p>
+      <w:pPr>
+        <w:numPr>
+          <w:ilvl w:val="0"/>
+          <w:numId w:val="8"/>
+        </w:numPr>
+        <w:spacing w:before="100" w:beforeAutospacing="1" w:after="100" w:afterAutospacing="1" w:line="240" w:lineRule="auto"/>
+      </w:pPr>
+      <w:proofErr w:type="spellStart"/>
+      <w:r>
+        <w:t>To‘lov</w:t>
+      </w:r>
+      <w:proofErr w:type="spellEnd"/>
+      <w:r>
+        <w:t xml:space="preserve"> </w:t>
+      </w:r>
+      <w:proofErr w:type="spellStart"/>
+      <w:r>
+        <w:t>holatini</w:t>
+      </w:r>
+      <w:proofErr w:type="spellEnd"/>
+      <w:r>
+        <w:t xml:space="preserve"> </w:t>
+      </w:r>
+      <w:proofErr w:type="spellStart"/>
+      <w:r>
+        <w:t>xabarnoma</w:t>
+      </w:r>
+      <w:proofErr w:type="spellEnd"/>
+      <w:r>
+        <w:t xml:space="preserve"> </w:t>
+      </w:r>
+      <w:proofErr w:type="spellStart"/>
+      <w:r>
+        <w:t>orqali</w:t>
+      </w:r>
+      <w:proofErr w:type="spellEnd"/>
+      <w:r>
+        <w:t xml:space="preserve"> </w:t>
+      </w:r>
+      <w:proofErr w:type="spellStart"/>
+      <w:r>
+        <w:t>yuboradi</w:t>
+      </w:r>
+      <w:proofErr w:type="spellEnd"/>
+    </w:p>
+    <w:p>
+      <w:pPr>
+        <w:numPr>
+          <w:ilvl w:val="0"/>
+          <w:numId w:val="8"/>
+        </w:numPr>
+        <w:spacing w:before="100" w:beforeAutospacing="1" w:after="100" w:afterAutospacing="1" w:line="240" w:lineRule="auto"/>
+      </w:pPr>
+      <w:proofErr w:type="spellStart"/>
+      <w:r>
+        <w:t>Adminlarga</w:t>
+      </w:r>
+      <w:proofErr w:type="spellEnd"/>
+      <w:r>
+        <w:t xml:space="preserve"> </w:t>
+      </w:r>
+      <w:proofErr w:type="spellStart"/>
+      <w:r>
+        <w:t>buyurtmalar</w:t>
+      </w:r>
+      <w:proofErr w:type="spellEnd"/>
+      <w:r>
+        <w:t xml:space="preserve"> </w:t>
+      </w:r>
+      <w:proofErr w:type="spellStart"/>
+      <w:r>
+        <w:t>haqida</w:t>
+      </w:r>
+      <w:proofErr w:type="spellEnd"/>
+      <w:r>
+        <w:t xml:space="preserve"> </w:t>
+      </w:r>
+      <w:proofErr w:type="spellStart"/>
+      <w:r>
+        <w:t>ogohlantirish</w:t>
+      </w:r>
+      <w:proofErr w:type="spellEnd"/>
+      <w:r>
+        <w:t xml:space="preserve"> </w:t>
+      </w:r>
+      <w:proofErr w:type="spellStart"/>
+      <w:r>
+        <w:t>beradi</w:t>
+      </w:r>
+      <w:proofErr w:type="spellEnd"/>
+    </w:p>
+    <w:p>
+      <w:pPr>
+        <w:pStyle w:val="2"/>
+      </w:pPr>
+      <w:r>
+        <w:rPr>
+          <w:rStyle w:val="a4"/>
+          <w:b/>
+          <w:bCs/>
+        </w:rPr>
+        <w:t xml:space="preserve">Backend </w:t>
+      </w:r>
+      <w:proofErr w:type="gramStart"/>
+      <w:r>
+        <w:rPr>
+          <w:rStyle w:val="a4"/>
+          <w:b/>
+          <w:bCs/>
+        </w:rPr>
+        <w:t xml:space="preserve">( </w:t>
+      </w:r>
+      <w:proofErr w:type="gramEnd"/>
+      <w:r>
+        <w:rPr>
+          <w:rStyle w:val="a4"/>
+          <w:b/>
+          <w:bCs/>
+        </w:rPr>
+        <w:t>Python + Django + DRF)</w:t>
+      </w:r>
+    </w:p>
+    <w:p>
+      <w:pPr>
+        <w:numPr>
+          <w:ilvl w:val="0"/>
+          <w:numId w:val="9"/>
+        </w:numPr>
+        <w:spacing w:before="100" w:beforeAutospacing="1" w:after="100" w:afterAutospacing="1" w:line="240" w:lineRule="auto"/>
+      </w:pPr>
+      <w:r>
+        <w:t>REST API + JWT</w:t>
+      </w:r>
+    </w:p>
+    <w:p>
+      <w:pPr>
+        <w:numPr>
+          <w:ilvl w:val="0"/>
+          <w:numId w:val="9"/>
+        </w:numPr>
+        <w:spacing w:before="100" w:beforeAutospacing="1" w:after="100" w:afterAutospacing="1" w:line="240" w:lineRule="auto"/>
+      </w:pPr>
+      <w:r>
+        <w:t xml:space="preserve">Role-based </w:t>
+      </w:r>
+      <w:proofErr w:type="spellStart"/>
+      <w:r>
+        <w:t>auth</w:t>
+      </w:r>
+      <w:proofErr w:type="spellEnd"/>
+      <w:r>
+        <w:t xml:space="preserve"> (admin / user)</w:t>
+      </w:r>
+    </w:p>
+    <w:p>
+      <w:pPr>
+        <w:numPr>
+          <w:ilvl w:val="0"/>
+          <w:numId w:val="9"/>
+        </w:numPr>
+        <w:spacing w:before="100" w:beforeAutospacing="1" w:after="100" w:afterAutospacing="1" w:line="240" w:lineRule="auto"/>
+      </w:pPr>
+      <w:proofErr w:type="spellStart"/>
+      <w:r>
+        <w:t>Modul</w:t>
+      </w:r>
+      <w:proofErr w:type="spellEnd"/>
+      <w:r>
+        <w:t xml:space="preserve">: </w:t>
+      </w:r>
+    </w:p>
+    <w:p>
+      <w:pPr>
+        <w:numPr>
+          <w:ilvl w:val="1"/>
+          <w:numId w:val="9"/>
+        </w:numPr>
+        <w:spacing w:before="100" w:beforeAutospacing="1" w:after="100" w:afterAutospacing="1" w:line="240" w:lineRule="auto"/>
+      </w:pPr>
+      <w:proofErr w:type="spellStart"/>
+      <w:r>
+        <w:t>Mahsulotlar</w:t>
+      </w:r>
+      <w:proofErr w:type="spellEnd"/>
+      <w:r>
+        <w:t xml:space="preserve"> CRUD</w:t>
+      </w:r>
+    </w:p>
+    <w:p>
+      <w:pPr>
+        <w:numPr>
+          <w:ilvl w:val="1"/>
+          <w:numId w:val="9"/>
+        </w:numPr>
+        <w:spacing w:before="100" w:beforeAutospacing="1" w:after="100" w:afterAutospacing="1" w:line="240" w:lineRule="auto"/>
+      </w:pPr>
+      <w:proofErr w:type="spellStart"/>
+      <w:r>
+        <w:t>Kategoriya</w:t>
+      </w:r>
+      <w:proofErr w:type="spellEnd"/>
+      <w:r>
+        <w:t xml:space="preserve"> CRUD</w:t>
+      </w:r>
+    </w:p>
+    <w:p>
+      <w:pPr>
+        <w:numPr>
+          <w:ilvl w:val="1"/>
+          <w:numId w:val="9"/>
+        </w:numPr>
+        <w:spacing w:before="100" w:beforeAutospacing="1" w:after="100" w:afterAutospacing="1" w:line="240" w:lineRule="auto"/>
+      </w:pPr>
+      <w:proofErr w:type="spellStart"/>
+      <w:r>
+        <w:t>Buyurtmalarni</w:t>
+      </w:r>
+      <w:proofErr w:type="spellEnd"/>
+      <w:r>
+        <w:t xml:space="preserve"> </w:t>
+      </w:r>
+      <w:proofErr w:type="spellStart"/>
+      <w:r>
+        <w:t>boshqarish</w:t>
+      </w:r>
+      <w:proofErr w:type="spellEnd"/>
+    </w:p>
+    <w:p>
+      <w:pPr>
+        <w:numPr>
+          <w:ilvl w:val="1"/>
+          <w:numId w:val="9"/>
+        </w:numPr>
+        <w:spacing w:before="100" w:beforeAutospacing="1" w:after="100" w:afterAutospacing="1" w:line="240" w:lineRule="auto"/>
+      </w:pPr>
+      <w:proofErr w:type="spellStart"/>
+      <w:r>
+        <w:t>Notifikatsiyalar</w:t>
+      </w:r>
+      <w:proofErr w:type="spellEnd"/>
+      <w:r>
+        <w:t xml:space="preserve"> (Telegram </w:t>
+      </w:r>
+      <w:proofErr w:type="spellStart"/>
+      <w:r>
+        <w:t>orqali</w:t>
+      </w:r>
+      <w:proofErr w:type="spellEnd"/>
+      <w:r>
+        <w:t xml:space="preserve"> </w:t>
+      </w:r>
+      <w:proofErr w:type="spellStart"/>
+      <w:r>
+        <w:t>adminlarga</w:t>
+      </w:r>
+      <w:proofErr w:type="spellEnd"/>
+      <w:r>
+        <w:t>)</w:t>
+      </w:r>
+    </w:p>
+    <w:p>
+      <w:pPr>
+        <w:numPr>
+          <w:ilvl w:val="1"/>
+          <w:numId w:val="9"/>
+        </w:numPr>
+        <w:spacing w:before="100" w:beforeAutospacing="1" w:after="100" w:afterAutospacing="1" w:line="240" w:lineRule="auto"/>
+      </w:pPr>
+      <w:proofErr w:type="spellStart"/>
+      <w:r>
+        <w:t>Statistika</w:t>
+      </w:r>
+      <w:proofErr w:type="spellEnd"/>
+    </w:p>
+    <w:p>
+      <w:pPr>
+        <w:numPr>
+          <w:ilvl w:val="1"/>
+          <w:numId w:val="9"/>
+        </w:numPr>
+        <w:spacing w:before="100" w:beforeAutospacing="1" w:after="100" w:afterAutospacing="1" w:line="240" w:lineRule="auto"/>
+      </w:pPr>
+      <w:r>
+        <w:t>Delivery Service (</w:t>
+      </w:r>
+      <w:proofErr w:type="spellStart"/>
+      <w:r>
+        <w:t>Manzillar</w:t>
+      </w:r>
+      <w:proofErr w:type="spellEnd"/>
+      <w:r>
+        <w:t>, tracking)</w:t>
+      </w:r>
+    </w:p>
+    <w:p>
+      <w:pPr>
+        <w:pStyle w:val="2"/>
+      </w:pPr>
+      <w:proofErr w:type="spellStart"/>
+      <w:r>
+        <w:t>Admin</w:t>
+      </w:r>
+      <w:proofErr w:type="spellEnd"/>
+      <w:r>
+        <w:t xml:space="preserve"> </w:t>
+      </w:r>
+      <w:proofErr w:type="spellStart"/>
+      <w:r>
+        <w:t>Dashboard</w:t>
+      </w:r>
+      <w:proofErr w:type="spellEnd"/>
+    </w:p>
+    <w:p>
+      <w:pPr>
+        <w:numPr>
+          <w:ilvl w:val="0"/>
+          <w:numId w:val="10"/>
+        </w:numPr>
+        <w:spacing w:before="100" w:beforeAutospacing="1" w:after="100" w:afterAutospacing="1" w:line="240" w:lineRule="auto"/>
+      </w:pPr>
+      <w:r>
+        <w:rPr>
+          <w:rFonts w:ascii="Segoe UI Symbol" w:hAnsi="Segoe UI Symbol" w:cs="Segoe UI Symbol"/>
+        </w:rPr>
+        <w:t>🛍</w:t>
+      </w:r>
+      <w:r>
+        <w:t xml:space="preserve"> </w:t>
+      </w:r>
+      <w:proofErr w:type="spellStart"/>
+      <w:r>
+        <w:t>Mahsulotlar</w:t>
+      </w:r>
+      <w:proofErr w:type="spellEnd"/>
+      <w:r>
+        <w:t xml:space="preserve"> </w:t>
+      </w:r>
+      <w:proofErr w:type="spellStart"/>
+      <w:r>
+        <w:t>boshqaruvi</w:t>
+      </w:r>
+      <w:proofErr w:type="spellEnd"/>
+    </w:p>
+    <w:p>
+      <w:pPr>
+        <w:numPr>
+          <w:ilvl w:val="0"/>
+          <w:numId w:val="10"/>
+        </w:numPr>
+        <w:spacing w:before="100" w:beforeAutospacing="1" w:after="100" w:afterAutospacing="1" w:line="240" w:lineRule="auto"/>
+      </w:pPr>
+      <w:r>
+        <w:rPr>
+          <w:rFonts w:ascii="Segoe UI Symbol" w:hAnsi="Segoe UI Symbol" w:cs="Segoe UI Symbol"/>
+        </w:rPr>
+        <w:t>🗂</w:t>
+      </w:r>
+      <w:r>
+        <w:t xml:space="preserve"> </w:t>
+      </w:r>
+      <w:proofErr w:type="spellStart"/>
+      <w:r>
+        <w:t>Kategoriyalar</w:t>
+      </w:r>
+      <w:proofErr w:type="spellEnd"/>
+      <w:r>
+        <w:t xml:space="preserve"> CRUD</w:t>
+      </w:r>
+    </w:p>
+    <w:p>
+      <w:pPr>
+        <w:numPr>
+          <w:ilvl w:val="0"/>
+          <w:numId w:val="10"/>
+        </w:numPr>
+        <w:spacing w:before="100" w:beforeAutospacing="1" w:after="100" w:afterAutospacing="1" w:line="240" w:lineRule="auto"/>
+      </w:pPr>
+      <w:r>
+        <w:rPr>
+          <w:rFonts w:ascii="Calibri" w:hAnsi="Calibri" w:cs="Calibri"/>
+        </w:rPr>
+        <w:t>🧾</w:t>
+      </w:r>
+      <w:r>
+        <w:t xml:space="preserve"> </w:t>
+      </w:r>
+      <w:proofErr w:type="spellStart"/>
+      <w:r>
+        <w:t>Buyurtmalarni</w:t>
+      </w:r>
+      <w:proofErr w:type="spellEnd"/>
+      <w:r>
+        <w:t xml:space="preserve"> </w:t>
+      </w:r>
+      <w:proofErr w:type="spellStart"/>
+      <w:r>
+        <w:t>kuzatish</w:t>
+      </w:r>
+      <w:proofErr w:type="spellEnd"/>
+    </w:p>
+    <w:p>
+      <w:pPr>
+        <w:numPr>
+          <w:ilvl w:val="0"/>
+          <w:numId w:val="10"/>
+        </w:numPr>
+        <w:spacing w:before="100" w:beforeAutospacing="1" w:after="100" w:afterAutospacing="1" w:line="240" w:lineRule="auto"/>
+      </w:pPr>
+      <w:r>
+        <w:rPr>
+          <w:rFonts w:ascii="Segoe UI Symbol" w:hAnsi="Segoe UI Symbol" w:cs="Segoe UI Symbol"/>
+        </w:rPr>
+        <w:t>👥</w:t>
+      </w:r>
+      <w:r>
+        <w:t xml:space="preserve"> </w:t>
+      </w:r>
+      <w:proofErr w:type="spellStart"/>
+      <w:r>
+        <w:t>Foydalanuvchilar</w:t>
+      </w:r>
+      <w:proofErr w:type="spellEnd"/>
+      <w:r>
+        <w:t xml:space="preserve"> </w:t>
+      </w:r>
+      <w:proofErr w:type="spellStart"/>
+      <w:r>
+        <w:t>monitoringi</w:t>
+      </w:r>
+      <w:proofErr w:type="spellEnd"/>
+    </w:p>
+    <w:p>
+      <w:pPr>
+        <w:numPr>
+          <w:ilvl w:val="0"/>
+          <w:numId w:val="10"/>
+        </w:numPr>
+        <w:spacing w:before="100" w:beforeAutospacing="1" w:after="100" w:afterAutospacing="1" w:line="240" w:lineRule="auto"/>
+      </w:pPr>
+      <w:r>
+        <w:rPr>
+          <w:rFonts w:ascii="Segoe UI Symbol" w:hAnsi="Segoe UI Symbol" w:cs="Segoe UI Symbol"/>
+        </w:rPr>
+        <w:t>📈</w:t>
+      </w:r>
+      <w:r>
+        <w:t xml:space="preserve"> Analytics (</w:t>
+      </w:r>
+      <w:proofErr w:type="spellStart"/>
+      <w:r>
+        <w:t>kunlik</w:t>
+      </w:r>
+      <w:proofErr w:type="spellEnd"/>
+      <w:r>
+        <w:t>/</w:t>
+      </w:r>
+      <w:proofErr w:type="spellStart"/>
+      <w:r>
+        <w:t>savdo</w:t>
+      </w:r>
+      <w:proofErr w:type="spellEnd"/>
+      <w:r>
+        <w:t xml:space="preserve"> </w:t>
+      </w:r>
+      <w:proofErr w:type="spellStart"/>
+      <w:r>
+        <w:t>statistikasi</w:t>
+      </w:r>
+      <w:proofErr w:type="spellEnd"/>
+      <w:r>
+        <w:t>)</w:t>
+      </w:r>
+    </w:p>
+    <w:p>
+      <w:pPr>
+        <w:numPr>
+          <w:ilvl w:val="0"/>
+          <w:numId w:val="10"/>
+        </w:numPr>
+        <w:spacing w:before="100" w:beforeAutospacing="1" w:after="100" w:afterAutospacing="1" w:line="240" w:lineRule="auto"/>
+      </w:pPr>
+      <w:r>
+        <w:rPr>
+          <w:rFonts w:ascii="Segoe UI Symbol" w:hAnsi="Segoe UI Symbol" w:cs="Segoe UI Symbol"/>
+        </w:rPr>
+        <w:t>📤</w:t>
+      </w:r>
+      <w:r>
+        <w:t xml:space="preserve"> </w:t>
+      </w:r>
+      <w:proofErr w:type="spellStart"/>
+      <w:r>
+        <w:t>Notifikatsiyalar</w:t>
+      </w:r>
+      <w:proofErr w:type="spellEnd"/>
+      <w:r>
+        <w:t xml:space="preserve"> </w:t>
+      </w:r>
+      <w:proofErr w:type="spellStart"/>
+      <w:r>
+        <w:t>yuborish</w:t>
+      </w:r>
+      <w:proofErr w:type="spellEnd"/>
+      <w:r>
+        <w:t xml:space="preserve"> (Broadcast)</w:t>
+      </w:r>
+    </w:p>
+    <w:p>
+      <w:pPr>
+        <w:pStyle w:val="2"/>
+      </w:pPr>
+      <w:r>
+        <w:rPr>
+          <w:rFonts w:ascii="Segoe UI Symbol" w:hAnsi="Segoe UI Symbol" w:cs="Segoe UI Symbol"/>
+        </w:rPr>
+        <w:t>🔐</w:t>
+      </w:r>
+      <w:r>
+        <w:t xml:space="preserve"> </w:t>
+      </w:r>
+      <w:proofErr w:type="spellStart"/>
+      <w:r>
+        <w:t>Autentifikatsiya</w:t>
+      </w:r>
+      <w:proofErr w:type="spellEnd"/>
+      <w:r>
+        <w:t xml:space="preserve"> </w:t>
+      </w:r>
+      <w:proofErr w:type="spellStart"/>
+      <w:r>
+        <w:t>va</w:t>
+      </w:r>
+      <w:proofErr w:type="spellEnd"/>
+      <w:r>
+        <w:t xml:space="preserve"> </w:t>
+      </w:r>
+      <w:proofErr w:type="spellStart"/>
+      <w:r>
+        <w:t>Avtorizatsiya</w:t>
+      </w:r>
+      <w:proofErr w:type="spellEnd"/>
+    </w:p>
+    <w:p>
+      <w:pPr>
+        <w:numPr>
+          <w:ilvl w:val="0"/>
+          <w:numId w:val="11"/>
+        </w:numPr>
+        <w:spacing w:before="100" w:beforeAutospacing="1" w:after="100" w:afterAutospacing="1" w:line="240" w:lineRule="auto"/>
+      </w:pPr>
+      <w:r>
+        <w:t xml:space="preserve">Telegram </w:t>
+      </w:r>
+      <w:proofErr w:type="spellStart"/>
+      <w:r>
+        <w:t>orqali</w:t>
+      </w:r>
+      <w:proofErr w:type="spellEnd"/>
+      <w:r>
+        <w:t xml:space="preserve"> login (</w:t>
+      </w:r>
+      <w:r>
+        <w:rPr>
+          <w:rStyle w:val="HTML"/>
+          <w:rFonts w:eastAsiaTheme="minorEastAsia"/>
+        </w:rPr>
+        <w:t>Telegram Login Widget</w:t>
+      </w:r>
+      <w:r>
+        <w:t>)</w:t>
+      </w:r>
+    </w:p>
+    <w:p>
+      <w:pPr>
+        <w:numPr>
+          <w:ilvl w:val="0"/>
+          <w:numId w:val="11"/>
+        </w:numPr>
+        <w:spacing w:before="100" w:beforeAutospacing="1" w:after="100" w:afterAutospacing="1" w:line="240" w:lineRule="auto"/>
+      </w:pPr>
+      <w:r>
+        <w:t xml:space="preserve">JWT </w:t>
+      </w:r>
+      <w:proofErr w:type="spellStart"/>
+      <w:r>
+        <w:t>orqali</w:t>
+      </w:r>
+      <w:proofErr w:type="spellEnd"/>
+      <w:r>
+        <w:t xml:space="preserve"> session</w:t>
+      </w:r>
+    </w:p>
+    <w:p>
+      <w:pPr>
+        <w:numPr>
+          <w:ilvl w:val="0"/>
+          <w:numId w:val="11"/>
+        </w:numPr>
+        <w:spacing w:before="100" w:beforeAutospacing="1" w:after="100" w:afterAutospacing="1" w:line="240" w:lineRule="auto"/>
+      </w:pPr>
+      <w:r>
+        <w:t>Admin login / user login</w:t>
+      </w:r>
+    </w:p>
+    <w:p>
+      <w:pPr>
+        <w:pStyle w:val="2"/>
+      </w:pPr>
+      <w:r>
+        <w:rPr>
+          <w:rFonts w:ascii="Calibri Light" w:hAnsi="Calibri Light" w:cs="Calibri Light"/>
+        </w:rPr>
+        <w:t>✅</w:t>
+      </w:r>
+      <w:r>
+        <w:t xml:space="preserve"> </w:t>
+      </w:r>
+      <w:r>
+        <w:rPr>
+          <w:lang w:val="en-US"/>
+        </w:rPr>
+        <w:t xml:space="preserve">  </w:t>
+      </w:r>
+      <w:proofErr w:type="spellStart"/>
+      <w:r>
+        <w:t>Savatcha</w:t>
+      </w:r>
+      <w:proofErr w:type="spellEnd"/>
+      <w:r>
+        <w:t xml:space="preserve"> </w:t>
+      </w:r>
+      <w:proofErr w:type="spellStart"/>
+      <w:r>
+        <w:t>va</w:t>
+      </w:r>
+      <w:proofErr w:type="spellEnd"/>
+      <w:r>
+        <w:t xml:space="preserve"> </w:t>
+      </w:r>
+      <w:proofErr w:type="spellStart"/>
+      <w:r>
+        <w:t>Buyurtmalar</w:t>
+      </w:r>
+      <w:proofErr w:type="spellEnd"/>
+    </w:p>
+    <w:p>
+      <w:pPr>
+        <w:numPr>
+          <w:ilvl w:val="0"/>
+          <w:numId w:val="12"/>
+        </w:numPr>
+        <w:spacing w:before="100" w:beforeAutospacing="1" w:after="100" w:afterAutospacing="1" w:line="240" w:lineRule="auto"/>
+      </w:pPr>
+      <w:r>
+        <w:t xml:space="preserve">User </w:t>
+      </w:r>
+      <w:proofErr w:type="spellStart"/>
+      <w:r>
+        <w:t>savatchasini</w:t>
+      </w:r>
+      <w:proofErr w:type="spellEnd"/>
+      <w:r>
+        <w:t xml:space="preserve"> </w:t>
+      </w:r>
+      <w:proofErr w:type="spellStart"/>
+      <w:r>
+        <w:t>backendda</w:t>
+      </w:r>
+      <w:proofErr w:type="spellEnd"/>
+      <w:r>
+        <w:t xml:space="preserve"> </w:t>
+      </w:r>
+      <w:proofErr w:type="spellStart"/>
+      <w:r>
+        <w:t>saqlash</w:t>
+      </w:r>
+      <w:proofErr w:type="spellEnd"/>
+    </w:p>
+    <w:p>
+      <w:pPr>
+        <w:numPr>
+          <w:ilvl w:val="0"/>
+          <w:numId w:val="12"/>
+        </w:numPr>
+        <w:spacing w:before="100" w:beforeAutospacing="1" w:after="100" w:afterAutospacing="1" w:line="240" w:lineRule="auto"/>
+      </w:pPr>
+      <w:proofErr w:type="spellStart"/>
+      <w:r>
+        <w:t>Buyurtma</w:t>
+      </w:r>
+      <w:proofErr w:type="spellEnd"/>
+      <w:r>
+        <w:t xml:space="preserve"> </w:t>
+      </w:r>
+      <w:proofErr w:type="spellStart"/>
+      <w:r>
+        <w:t>berish</w:t>
+      </w:r>
+      <w:proofErr w:type="spellEnd"/>
+      <w:r>
+        <w:t xml:space="preserve"> (status: pending, confirmed, shipped)</w:t>
+      </w:r>
+    </w:p>
+    <w:p>
+      <w:pPr>
+        <w:numPr>
+          <w:ilvl w:val="0"/>
+          <w:numId w:val="12"/>
+        </w:numPr>
+        <w:spacing w:before="100" w:beforeAutospacing="1" w:after="100" w:afterAutospacing="1" w:line="240" w:lineRule="auto"/>
+      </w:pPr>
+      <w:r>
+        <w:t xml:space="preserve">Admin </w:t>
+      </w:r>
+      <w:proofErr w:type="spellStart"/>
+      <w:r>
+        <w:t>panelda</w:t>
+      </w:r>
+      <w:proofErr w:type="spellEnd"/>
+      <w:r>
+        <w:t xml:space="preserve"> </w:t>
+      </w:r>
+      <w:proofErr w:type="spellStart"/>
+      <w:r>
+        <w:t>buyurtmani</w:t>
+      </w:r>
+      <w:proofErr w:type="spellEnd"/>
+      <w:r>
+        <w:t xml:space="preserve"> </w:t>
+      </w:r>
+      <w:proofErr w:type="spellStart"/>
+      <w:r>
+        <w:t>ko‘rish</w:t>
+      </w:r>
+      <w:proofErr w:type="spellEnd"/>
+    </w:p>
+    <w:p>
+      <w:pPr>
+        <w:numPr>
+          <w:ilvl w:val="0"/>
+          <w:numId w:val="12"/>
+        </w:numPr>
+        <w:spacing w:before="100" w:beforeAutospacing="1" w:after="100" w:afterAutospacing="1" w:line="240" w:lineRule="auto"/>
+      </w:pPr>
+      <w:r>
+        <w:t xml:space="preserve">Telegram </w:t>
+      </w:r>
+      <w:proofErr w:type="spellStart"/>
+      <w:r>
+        <w:t>orqali</w:t>
+      </w:r>
+      <w:proofErr w:type="spellEnd"/>
+      <w:r>
+        <w:t xml:space="preserve"> </w:t>
+      </w:r>
+      <w:proofErr w:type="spellStart"/>
+      <w:r>
+        <w:t>adminni</w:t>
+      </w:r>
+      <w:proofErr w:type="spellEnd"/>
+      <w:r>
+        <w:t xml:space="preserve"> </w:t>
+      </w:r>
+      <w:proofErr w:type="spellStart"/>
+      <w:r>
+        <w:t>ogohlantirish</w:t>
+      </w:r>
+      <w:proofErr w:type="spellEnd"/>
+    </w:p>
+    <w:p>
+      <w:pPr>
+        <w:pStyle w:val="2"/>
+      </w:pPr>
+      <w:r>
+        <w:rPr>
+          <w:rFonts w:ascii="Calibri Light" w:hAnsi="Calibri Light" w:cs="Calibri Light"/>
+        </w:rPr>
+        <w:t>✅</w:t>
+      </w:r>
+      <w:r>
+        <w:t xml:space="preserve"> </w:t>
+      </w:r>
+      <w:r>
+        <w:rPr>
+          <w:lang w:val="en-US"/>
+        </w:rPr>
+        <w:t xml:space="preserve">   </w:t>
+      </w:r>
+      <w:proofErr w:type="spellStart"/>
+      <w:r>
+        <w:t>To‘lovla</w:t>
+      </w:r>
+      <w:r>
+        <w:rPr>
+          <w:rStyle w:val="20"/>
+        </w:rPr>
+        <w:t>r</w:t>
+      </w:r>
+      <w:proofErr w:type="spellEnd"/>
+    </w:p>
+    <w:p>
+      <w:pPr>
+        <w:numPr>
+          <w:ilvl w:val="0"/>
+          <w:numId w:val="13"/>
+        </w:numPr>
+        <w:spacing w:before="100" w:beforeAutospacing="1" w:after="100" w:afterAutospacing="1" w:line="240" w:lineRule="auto"/>
+      </w:pPr>
+      <w:r>
+        <w:t xml:space="preserve">Telegram Payments API (Click, </w:t>
+      </w:r>
+      <w:proofErr w:type="spellStart"/>
+      <w:r>
+        <w:t>Uzum</w:t>
+      </w:r>
+      <w:proofErr w:type="spellEnd"/>
+      <w:r>
+        <w:t xml:space="preserve">, </w:t>
+      </w:r>
+      <w:proofErr w:type="spellStart"/>
+      <w:r>
+        <w:t>Payme</w:t>
+      </w:r>
+      <w:proofErr w:type="spellEnd"/>
+      <w:r>
+        <w:t>)</w:t>
+      </w:r>
+    </w:p>
+    <w:p>
+      <w:pPr>
+        <w:numPr>
+          <w:ilvl w:val="0"/>
+          <w:numId w:val="13"/>
+        </w:numPr>
+        <w:spacing w:before="100" w:beforeAutospacing="1" w:after="100" w:afterAutospacing="1" w:line="240" w:lineRule="auto"/>
+      </w:pPr>
+      <w:proofErr w:type="spellStart"/>
+      <w:r>
+        <w:t>To‘lov</w:t>
+      </w:r>
+      <w:proofErr w:type="spellEnd"/>
+      <w:r>
+        <w:t xml:space="preserve"> </w:t>
+      </w:r>
+      <w:proofErr w:type="spellStart"/>
+      <w:r>
+        <w:t>holatini</w:t>
+      </w:r>
+      <w:proofErr w:type="spellEnd"/>
+      <w:r>
+        <w:t xml:space="preserve"> </w:t>
+      </w:r>
+      <w:proofErr w:type="spellStart"/>
+      <w:r>
+        <w:t>qayd</w:t>
+      </w:r>
+      <w:proofErr w:type="spellEnd"/>
+      <w:r>
+        <w:t xml:space="preserve"> </w:t>
+      </w:r>
+      <w:proofErr w:type="spellStart"/>
+      <w:r>
+        <w:t>etish</w:t>
+      </w:r>
+      <w:proofErr w:type="spellEnd"/>
+    </w:p>
+    <w:p>
+      <w:pPr>
+        <w:numPr>
+          <w:ilvl w:val="0"/>
+          <w:numId w:val="13"/>
+        </w:numPr>
+        <w:spacing w:before="100" w:beforeAutospacing="1" w:after="100" w:afterAutospacing="1" w:line="240" w:lineRule="auto"/>
+      </w:pPr>
+      <w:proofErr w:type="spellStart"/>
+      <w:r>
+        <w:t>Foydalanuvchiga</w:t>
+      </w:r>
+      <w:proofErr w:type="spellEnd"/>
+      <w:r>
+        <w:t xml:space="preserve"> check </w:t>
+      </w:r>
+      <w:proofErr w:type="spellStart"/>
+      <w:r>
+        <w:t>yuborish</w:t>
+      </w:r>
       <w:bookmarkStart w:id="0" w:name="_GoBack"/>
       <w:bookmarkEnd w:id="0"/>
-    </w:p>
+      <w:proofErr w:type="spellEnd"/>
+    </w:p>
+    <w:p/>
     <w:sectPr>
       <w:pgSz w:w="11906" w:h="16838"/>
       <w:pgMar w:top="1440" w:right="1800" w:bottom="1440" w:left="1800" w:header="720" w:footer="720" w:gutter="0"/>
@@ -3080,6 +4593,566 @@
     </w:lvl>
   </w:abstractNum>
   <w:abstractNum w:abstractNumId="2">
+    <w:nsid w:val="14912008"/>
+    <w:multiLevelType w:val="multilevel"/>
+    <w:tmpl w:val="08F4C910"/>
+    <w:lvl w:ilvl="0">
+      <w:start w:val="1"/>
+      <w:numFmt w:val="bullet"/>
+      <w:lvlText w:val=""/>
+      <w:lvlJc w:val="left"/>
+      <w:pPr>
+        <w:tabs>
+          <w:tab w:val="num" w:pos="720"/>
+        </w:tabs>
+        <w:ind w:left="720" w:hanging="360"/>
+      </w:pPr>
+      <w:rPr>
+        <w:rFonts w:ascii="Symbol" w:hAnsi="Symbol" w:hint="default"/>
+        <w:sz w:val="20"/>
+      </w:rPr>
+    </w:lvl>
+    <w:lvl w:ilvl="1" w:tentative="1">
+      <w:start w:val="1"/>
+      <w:numFmt w:val="bullet"/>
+      <w:lvlText w:val="o"/>
+      <w:lvlJc w:val="left"/>
+      <w:pPr>
+        <w:tabs>
+          <w:tab w:val="num" w:pos="1440"/>
+        </w:tabs>
+        <w:ind w:left="1440" w:hanging="360"/>
+      </w:pPr>
+      <w:rPr>
+        <w:rFonts w:ascii="Courier New" w:hAnsi="Courier New" w:hint="default"/>
+        <w:sz w:val="20"/>
+      </w:rPr>
+    </w:lvl>
+    <w:lvl w:ilvl="2" w:tentative="1">
+      <w:start w:val="1"/>
+      <w:numFmt w:val="bullet"/>
+      <w:lvlText w:val=""/>
+      <w:lvlJc w:val="left"/>
+      <w:pPr>
+        <w:tabs>
+          <w:tab w:val="num" w:pos="2160"/>
+        </w:tabs>
+        <w:ind w:left="2160" w:hanging="360"/>
+      </w:pPr>
+      <w:rPr>
+        <w:rFonts w:ascii="Wingdings" w:hAnsi="Wingdings" w:hint="default"/>
+        <w:sz w:val="20"/>
+      </w:rPr>
+    </w:lvl>
+    <w:lvl w:ilvl="3" w:tentative="1">
+      <w:start w:val="1"/>
+      <w:numFmt w:val="bullet"/>
+      <w:lvlText w:val=""/>
+      <w:lvlJc w:val="left"/>
+      <w:pPr>
+        <w:tabs>
+          <w:tab w:val="num" w:pos="2880"/>
+        </w:tabs>
+        <w:ind w:left="2880" w:hanging="360"/>
+      </w:pPr>
+      <w:rPr>
+        <w:rFonts w:ascii="Wingdings" w:hAnsi="Wingdings" w:hint="default"/>
+        <w:sz w:val="20"/>
+      </w:rPr>
+    </w:lvl>
+    <w:lvl w:ilvl="4" w:tentative="1">
+      <w:start w:val="1"/>
+      <w:numFmt w:val="bullet"/>
+      <w:lvlText w:val=""/>
+      <w:lvlJc w:val="left"/>
+      <w:pPr>
+        <w:tabs>
+          <w:tab w:val="num" w:pos="3600"/>
+        </w:tabs>
+        <w:ind w:left="3600" w:hanging="360"/>
+      </w:pPr>
+      <w:rPr>
+        <w:rFonts w:ascii="Wingdings" w:hAnsi="Wingdings" w:hint="default"/>
+        <w:sz w:val="20"/>
+      </w:rPr>
+    </w:lvl>
+    <w:lvl w:ilvl="5" w:tentative="1">
+      <w:start w:val="1"/>
+      <w:numFmt w:val="bullet"/>
+      <w:lvlText w:val=""/>
+      <w:lvlJc w:val="left"/>
+      <w:pPr>
+        <w:tabs>
+          <w:tab w:val="num" w:pos="4320"/>
+        </w:tabs>
+        <w:ind w:left="4320" w:hanging="360"/>
+      </w:pPr>
+      <w:rPr>
+        <w:rFonts w:ascii="Wingdings" w:hAnsi="Wingdings" w:hint="default"/>
+        <w:sz w:val="20"/>
+      </w:rPr>
+    </w:lvl>
+    <w:lvl w:ilvl="6" w:tentative="1">
+      <w:start w:val="1"/>
+      <w:numFmt w:val="bullet"/>
+      <w:lvlText w:val=""/>
+      <w:lvlJc w:val="left"/>
+      <w:pPr>
+        <w:tabs>
+          <w:tab w:val="num" w:pos="5040"/>
+        </w:tabs>
+        <w:ind w:left="5040" w:hanging="360"/>
+      </w:pPr>
+      <w:rPr>
+        <w:rFonts w:ascii="Wingdings" w:hAnsi="Wingdings" w:hint="default"/>
+        <w:sz w:val="20"/>
+      </w:rPr>
+    </w:lvl>
+    <w:lvl w:ilvl="7" w:tentative="1">
+      <w:start w:val="1"/>
+      <w:numFmt w:val="bullet"/>
+      <w:lvlText w:val=""/>
+      <w:lvlJc w:val="left"/>
+      <w:pPr>
+        <w:tabs>
+          <w:tab w:val="num" w:pos="5760"/>
+        </w:tabs>
+        <w:ind w:left="5760" w:hanging="360"/>
+      </w:pPr>
+      <w:rPr>
+        <w:rFonts w:ascii="Wingdings" w:hAnsi="Wingdings" w:hint="default"/>
+        <w:sz w:val="20"/>
+      </w:rPr>
+    </w:lvl>
+    <w:lvl w:ilvl="8" w:tentative="1">
+      <w:start w:val="1"/>
+      <w:numFmt w:val="bullet"/>
+      <w:lvlText w:val=""/>
+      <w:lvlJc w:val="left"/>
+      <w:pPr>
+        <w:tabs>
+          <w:tab w:val="num" w:pos="6480"/>
+        </w:tabs>
+        <w:ind w:left="6480" w:hanging="360"/>
+      </w:pPr>
+      <w:rPr>
+        <w:rFonts w:ascii="Wingdings" w:hAnsi="Wingdings" w:hint="default"/>
+        <w:sz w:val="20"/>
+      </w:rPr>
+    </w:lvl>
+  </w:abstractNum>
+  <w:abstractNum w:abstractNumId="3">
+    <w:nsid w:val="16F03C65"/>
+    <w:multiLevelType w:val="multilevel"/>
+    <w:tmpl w:val="50C0389E"/>
+    <w:lvl w:ilvl="0">
+      <w:start w:val="1"/>
+      <w:numFmt w:val="decimal"/>
+      <w:lvlText w:val="%1."/>
+      <w:lvlJc w:val="left"/>
+      <w:pPr>
+        <w:tabs>
+          <w:tab w:val="num" w:pos="720"/>
+        </w:tabs>
+        <w:ind w:left="720" w:hanging="360"/>
+      </w:pPr>
+    </w:lvl>
+    <w:lvl w:ilvl="1" w:tentative="1">
+      <w:start w:val="1"/>
+      <w:numFmt w:val="decimal"/>
+      <w:lvlText w:val="%2."/>
+      <w:lvlJc w:val="left"/>
+      <w:pPr>
+        <w:tabs>
+          <w:tab w:val="num" w:pos="1440"/>
+        </w:tabs>
+        <w:ind w:left="1440" w:hanging="360"/>
+      </w:pPr>
+    </w:lvl>
+    <w:lvl w:ilvl="2" w:tentative="1">
+      <w:start w:val="1"/>
+      <w:numFmt w:val="decimal"/>
+      <w:lvlText w:val="%3."/>
+      <w:lvlJc w:val="left"/>
+      <w:pPr>
+        <w:tabs>
+          <w:tab w:val="num" w:pos="2160"/>
+        </w:tabs>
+        <w:ind w:left="2160" w:hanging="360"/>
+      </w:pPr>
+    </w:lvl>
+    <w:lvl w:ilvl="3" w:tentative="1">
+      <w:start w:val="1"/>
+      <w:numFmt w:val="decimal"/>
+      <w:lvlText w:val="%4."/>
+      <w:lvlJc w:val="left"/>
+      <w:pPr>
+        <w:tabs>
+          <w:tab w:val="num" w:pos="2880"/>
+        </w:tabs>
+        <w:ind w:left="2880" w:hanging="360"/>
+      </w:pPr>
+    </w:lvl>
+    <w:lvl w:ilvl="4" w:tentative="1">
+      <w:start w:val="1"/>
+      <w:numFmt w:val="decimal"/>
+      <w:lvlText w:val="%5."/>
+      <w:lvlJc w:val="left"/>
+      <w:pPr>
+        <w:tabs>
+          <w:tab w:val="num" w:pos="3600"/>
+        </w:tabs>
+        <w:ind w:left="3600" w:hanging="360"/>
+      </w:pPr>
+    </w:lvl>
+    <w:lvl w:ilvl="5" w:tentative="1">
+      <w:start w:val="1"/>
+      <w:numFmt w:val="decimal"/>
+      <w:lvlText w:val="%6."/>
+      <w:lvlJc w:val="left"/>
+      <w:pPr>
+        <w:tabs>
+          <w:tab w:val="num" w:pos="4320"/>
+        </w:tabs>
+        <w:ind w:left="4320" w:hanging="360"/>
+      </w:pPr>
+    </w:lvl>
+    <w:lvl w:ilvl="6" w:tentative="1">
+      <w:start w:val="1"/>
+      <w:numFmt w:val="decimal"/>
+      <w:lvlText w:val="%7."/>
+      <w:lvlJc w:val="left"/>
+      <w:pPr>
+        <w:tabs>
+          <w:tab w:val="num" w:pos="5040"/>
+        </w:tabs>
+        <w:ind w:left="5040" w:hanging="360"/>
+      </w:pPr>
+    </w:lvl>
+    <w:lvl w:ilvl="7" w:tentative="1">
+      <w:start w:val="1"/>
+      <w:numFmt w:val="decimal"/>
+      <w:lvlText w:val="%8."/>
+      <w:lvlJc w:val="left"/>
+      <w:pPr>
+        <w:tabs>
+          <w:tab w:val="num" w:pos="5760"/>
+        </w:tabs>
+        <w:ind w:left="5760" w:hanging="360"/>
+      </w:pPr>
+    </w:lvl>
+    <w:lvl w:ilvl="8" w:tentative="1">
+      <w:start w:val="1"/>
+      <w:numFmt w:val="decimal"/>
+      <w:lvlText w:val="%9."/>
+      <w:lvlJc w:val="left"/>
+      <w:pPr>
+        <w:tabs>
+          <w:tab w:val="num" w:pos="6480"/>
+        </w:tabs>
+        <w:ind w:left="6480" w:hanging="360"/>
+      </w:pPr>
+    </w:lvl>
+  </w:abstractNum>
+  <w:abstractNum w:abstractNumId="4">
+    <w:nsid w:val="1CF5208A"/>
+    <w:multiLevelType w:val="multilevel"/>
+    <w:tmpl w:val="F2B6DD02"/>
+    <w:lvl w:ilvl="0">
+      <w:start w:val="1"/>
+      <w:numFmt w:val="bullet"/>
+      <w:lvlText w:val=""/>
+      <w:lvlJc w:val="left"/>
+      <w:pPr>
+        <w:tabs>
+          <w:tab w:val="num" w:pos="720"/>
+        </w:tabs>
+        <w:ind w:left="720" w:hanging="360"/>
+      </w:pPr>
+      <w:rPr>
+        <w:rFonts w:ascii="Symbol" w:hAnsi="Symbol" w:hint="default"/>
+        <w:sz w:val="20"/>
+      </w:rPr>
+    </w:lvl>
+    <w:lvl w:ilvl="1">
+      <w:start w:val="1"/>
+      <w:numFmt w:val="bullet"/>
+      <w:lvlText w:val="o"/>
+      <w:lvlJc w:val="left"/>
+      <w:pPr>
+        <w:tabs>
+          <w:tab w:val="num" w:pos="1440"/>
+        </w:tabs>
+        <w:ind w:left="1440" w:hanging="360"/>
+      </w:pPr>
+      <w:rPr>
+        <w:rFonts w:ascii="Courier New" w:hAnsi="Courier New" w:hint="default"/>
+        <w:sz w:val="20"/>
+      </w:rPr>
+    </w:lvl>
+    <w:lvl w:ilvl="2" w:tentative="1">
+      <w:start w:val="1"/>
+      <w:numFmt w:val="bullet"/>
+      <w:lvlText w:val=""/>
+      <w:lvlJc w:val="left"/>
+      <w:pPr>
+        <w:tabs>
+          <w:tab w:val="num" w:pos="2160"/>
+        </w:tabs>
+        <w:ind w:left="2160" w:hanging="360"/>
+      </w:pPr>
+      <w:rPr>
+        <w:rFonts w:ascii="Wingdings" w:hAnsi="Wingdings" w:hint="default"/>
+        <w:sz w:val="20"/>
+      </w:rPr>
+    </w:lvl>
+    <w:lvl w:ilvl="3" w:tentative="1">
+      <w:start w:val="1"/>
+      <w:numFmt w:val="bullet"/>
+      <w:lvlText w:val=""/>
+      <w:lvlJc w:val="left"/>
+      <w:pPr>
+        <w:tabs>
+          <w:tab w:val="num" w:pos="2880"/>
+        </w:tabs>
+        <w:ind w:left="2880" w:hanging="360"/>
+      </w:pPr>
+      <w:rPr>
+        <w:rFonts w:ascii="Wingdings" w:hAnsi="Wingdings" w:hint="default"/>
+        <w:sz w:val="20"/>
+      </w:rPr>
+    </w:lvl>
+    <w:lvl w:ilvl="4" w:tentative="1">
+      <w:start w:val="1"/>
+      <w:numFmt w:val="bullet"/>
+      <w:lvlText w:val=""/>
+      <w:lvlJc w:val="left"/>
+      <w:pPr>
+        <w:tabs>
+          <w:tab w:val="num" w:pos="3600"/>
+        </w:tabs>
+        <w:ind w:left="3600" w:hanging="360"/>
+      </w:pPr>
+      <w:rPr>
+        <w:rFonts w:ascii="Wingdings" w:hAnsi="Wingdings" w:hint="default"/>
+        <w:sz w:val="20"/>
+      </w:rPr>
+    </w:lvl>
+    <w:lvl w:ilvl="5" w:tentative="1">
+      <w:start w:val="1"/>
+      <w:numFmt w:val="bullet"/>
+      <w:lvlText w:val=""/>
+      <w:lvlJc w:val="left"/>
+      <w:pPr>
+        <w:tabs>
+          <w:tab w:val="num" w:pos="4320"/>
+        </w:tabs>
+        <w:ind w:left="4320" w:hanging="360"/>
+      </w:pPr>
+      <w:rPr>
+        <w:rFonts w:ascii="Wingdings" w:hAnsi="Wingdings" w:hint="default"/>
+        <w:sz w:val="20"/>
+      </w:rPr>
+    </w:lvl>
+    <w:lvl w:ilvl="6" w:tentative="1">
+      <w:start w:val="1"/>
+      <w:numFmt w:val="bullet"/>
+      <w:lvlText w:val=""/>
+      <w:lvlJc w:val="left"/>
+      <w:pPr>
+        <w:tabs>
+          <w:tab w:val="num" w:pos="5040"/>
+        </w:tabs>
+        <w:ind w:left="5040" w:hanging="360"/>
+      </w:pPr>
+      <w:rPr>
+        <w:rFonts w:ascii="Wingdings" w:hAnsi="Wingdings" w:hint="default"/>
+        <w:sz w:val="20"/>
+      </w:rPr>
+    </w:lvl>
+    <w:lvl w:ilvl="7" w:tentative="1">
+      <w:start w:val="1"/>
+      <w:numFmt w:val="bullet"/>
+      <w:lvlText w:val=""/>
+      <w:lvlJc w:val="left"/>
+      <w:pPr>
+        <w:tabs>
+          <w:tab w:val="num" w:pos="5760"/>
+        </w:tabs>
+        <w:ind w:left="5760" w:hanging="360"/>
+      </w:pPr>
+      <w:rPr>
+        <w:rFonts w:ascii="Wingdings" w:hAnsi="Wingdings" w:hint="default"/>
+        <w:sz w:val="20"/>
+      </w:rPr>
+    </w:lvl>
+    <w:lvl w:ilvl="8" w:tentative="1">
+      <w:start w:val="1"/>
+      <w:numFmt w:val="bullet"/>
+      <w:lvlText w:val=""/>
+      <w:lvlJc w:val="left"/>
+      <w:pPr>
+        <w:tabs>
+          <w:tab w:val="num" w:pos="6480"/>
+        </w:tabs>
+        <w:ind w:left="6480" w:hanging="360"/>
+      </w:pPr>
+      <w:rPr>
+        <w:rFonts w:ascii="Wingdings" w:hAnsi="Wingdings" w:hint="default"/>
+        <w:sz w:val="20"/>
+      </w:rPr>
+    </w:lvl>
+  </w:abstractNum>
+  <w:abstractNum w:abstractNumId="5">
+    <w:nsid w:val="3F06019E"/>
+    <w:multiLevelType w:val="multilevel"/>
+    <w:tmpl w:val="8668CF24"/>
+    <w:lvl w:ilvl="0">
+      <w:start w:val="1"/>
+      <w:numFmt w:val="bullet"/>
+      <w:lvlText w:val=""/>
+      <w:lvlJc w:val="left"/>
+      <w:pPr>
+        <w:tabs>
+          <w:tab w:val="num" w:pos="720"/>
+        </w:tabs>
+        <w:ind w:left="720" w:hanging="360"/>
+      </w:pPr>
+      <w:rPr>
+        <w:rFonts w:ascii="Symbol" w:hAnsi="Symbol" w:hint="default"/>
+        <w:sz w:val="20"/>
+      </w:rPr>
+    </w:lvl>
+    <w:lvl w:ilvl="1" w:tentative="1">
+      <w:start w:val="1"/>
+      <w:numFmt w:val="bullet"/>
+      <w:lvlText w:val="o"/>
+      <w:lvlJc w:val="left"/>
+      <w:pPr>
+        <w:tabs>
+          <w:tab w:val="num" w:pos="1440"/>
+        </w:tabs>
+        <w:ind w:left="1440" w:hanging="360"/>
+      </w:pPr>
+      <w:rPr>
+        <w:rFonts w:ascii="Courier New" w:hAnsi="Courier New" w:hint="default"/>
+        <w:sz w:val="20"/>
+      </w:rPr>
+    </w:lvl>
+    <w:lvl w:ilvl="2" w:tentative="1">
+      <w:start w:val="1"/>
+      <w:numFmt w:val="bullet"/>
+      <w:lvlText w:val=""/>
+      <w:lvlJc w:val="left"/>
+      <w:pPr>
+        <w:tabs>
+          <w:tab w:val="num" w:pos="2160"/>
+        </w:tabs>
+        <w:ind w:left="2160" w:hanging="360"/>
+      </w:pPr>
+      <w:rPr>
+        <w:rFonts w:ascii="Wingdings" w:hAnsi="Wingdings" w:hint="default"/>
+        <w:sz w:val="20"/>
+      </w:rPr>
+    </w:lvl>
+    <w:lvl w:ilvl="3" w:tentative="1">
+      <w:start w:val="1"/>
+      <w:numFmt w:val="bullet"/>
+      <w:lvlText w:val=""/>
+      <w:lvlJc w:val="left"/>
+      <w:pPr>
+        <w:tabs>
+          <w:tab w:val="num" w:pos="2880"/>
+        </w:tabs>
+        <w:ind w:left="2880" w:hanging="360"/>
+      </w:pPr>
+      <w:rPr>
+        <w:rFonts w:ascii="Wingdings" w:hAnsi="Wingdings" w:hint="default"/>
+        <w:sz w:val="20"/>
+      </w:rPr>
+    </w:lvl>
+    <w:lvl w:ilvl="4" w:tentative="1">
+      <w:start w:val="1"/>
+      <w:numFmt w:val="bullet"/>
+      <w:lvlText w:val=""/>
+      <w:lvlJc w:val="left"/>
+      <w:pPr>
+        <w:tabs>
+          <w:tab w:val="num" w:pos="3600"/>
+        </w:tabs>
+        <w:ind w:left="3600" w:hanging="360"/>
+      </w:pPr>
+      <w:rPr>
+        <w:rFonts w:ascii="Wingdings" w:hAnsi="Wingdings" w:hint="default"/>
+        <w:sz w:val="20"/>
+      </w:rPr>
+    </w:lvl>
+    <w:lvl w:ilvl="5" w:tentative="1">
+      <w:start w:val="1"/>
+      <w:numFmt w:val="bullet"/>
+      <w:lvlText w:val=""/>
+      <w:lvlJc w:val="left"/>
+      <w:pPr>
+        <w:tabs>
+          <w:tab w:val="num" w:pos="4320"/>
+        </w:tabs>
+        <w:ind w:left="4320" w:hanging="360"/>
+      </w:pPr>
+      <w:rPr>
+        <w:rFonts w:ascii="Wingdings" w:hAnsi="Wingdings" w:hint="default"/>
+        <w:sz w:val="20"/>
+      </w:rPr>
+    </w:lvl>
+    <w:lvl w:ilvl="6" w:tentative="1">
+      <w:start w:val="1"/>
+      <w:numFmt w:val="bullet"/>
+      <w:lvlText w:val=""/>
+      <w:lvlJc w:val="left"/>
+      <w:pPr>
+        <w:tabs>
+          <w:tab w:val="num" w:pos="5040"/>
+        </w:tabs>
+        <w:ind w:left="5040" w:hanging="360"/>
+      </w:pPr>
+      <w:rPr>
+        <w:rFonts w:ascii="Wingdings" w:hAnsi="Wingdings" w:hint="default"/>
+        <w:sz w:val="20"/>
+      </w:rPr>
+    </w:lvl>
+    <w:lvl w:ilvl="7" w:tentative="1">
+      <w:start w:val="1"/>
+      <w:numFmt w:val="bullet"/>
+      <w:lvlText w:val=""/>
+      <w:lvlJc w:val="left"/>
+      <w:pPr>
+        <w:tabs>
+          <w:tab w:val="num" w:pos="5760"/>
+        </w:tabs>
+        <w:ind w:left="5760" w:hanging="360"/>
+      </w:pPr>
+      <w:rPr>
+        <w:rFonts w:ascii="Wingdings" w:hAnsi="Wingdings" w:hint="default"/>
+        <w:sz w:val="20"/>
+      </w:rPr>
+    </w:lvl>
+    <w:lvl w:ilvl="8" w:tentative="1">
+      <w:start w:val="1"/>
+      <w:numFmt w:val="bullet"/>
+      <w:lvlText w:val=""/>
+      <w:lvlJc w:val="left"/>
+      <w:pPr>
+        <w:tabs>
+          <w:tab w:val="num" w:pos="6480"/>
+        </w:tabs>
+        <w:ind w:left="6480" w:hanging="360"/>
+      </w:pPr>
+      <w:rPr>
+        <w:rFonts w:ascii="Wingdings" w:hAnsi="Wingdings" w:hint="default"/>
+        <w:sz w:val="20"/>
+      </w:rPr>
+    </w:lvl>
+  </w:abstractNum>
+  <w:abstractNum w:abstractNumId="6">
     <w:nsid w:val="53A350AE"/>
     <w:multiLevelType w:val="multilevel"/>
     <w:tmpl w:val="F2FA1FCC"/>
@@ -3228,7 +5301,156 @@
       </w:rPr>
     </w:lvl>
   </w:abstractNum>
-  <w:abstractNum w:abstractNumId="3">
+  <w:abstractNum w:abstractNumId="7">
+    <w:nsid w:val="54A9156E"/>
+    <w:multiLevelType w:val="multilevel"/>
+    <w:tmpl w:val="BC64CB96"/>
+    <w:lvl w:ilvl="0">
+      <w:start w:val="1"/>
+      <w:numFmt w:val="bullet"/>
+      <w:lvlText w:val=""/>
+      <w:lvlJc w:val="left"/>
+      <w:pPr>
+        <w:tabs>
+          <w:tab w:val="num" w:pos="720"/>
+        </w:tabs>
+        <w:ind w:left="720" w:hanging="360"/>
+      </w:pPr>
+      <w:rPr>
+        <w:rFonts w:ascii="Symbol" w:hAnsi="Symbol" w:hint="default"/>
+        <w:sz w:val="20"/>
+      </w:rPr>
+    </w:lvl>
+    <w:lvl w:ilvl="1" w:tentative="1">
+      <w:start w:val="1"/>
+      <w:numFmt w:val="bullet"/>
+      <w:lvlText w:val="o"/>
+      <w:lvlJc w:val="left"/>
+      <w:pPr>
+        <w:tabs>
+          <w:tab w:val="num" w:pos="1440"/>
+        </w:tabs>
+        <w:ind w:left="1440" w:hanging="360"/>
+      </w:pPr>
+      <w:rPr>
+        <w:rFonts w:ascii="Courier New" w:hAnsi="Courier New" w:hint="default"/>
+        <w:sz w:val="20"/>
+      </w:rPr>
+    </w:lvl>
+    <w:lvl w:ilvl="2" w:tentative="1">
+      <w:start w:val="1"/>
+      <w:numFmt w:val="bullet"/>
+      <w:lvlText w:val=""/>
+      <w:lvlJc w:val="left"/>
+      <w:pPr>
+        <w:tabs>
+          <w:tab w:val="num" w:pos="2160"/>
+        </w:tabs>
+        <w:ind w:left="2160" w:hanging="360"/>
+      </w:pPr>
+      <w:rPr>
+        <w:rFonts w:ascii="Wingdings" w:hAnsi="Wingdings" w:hint="default"/>
+        <w:sz w:val="20"/>
+      </w:rPr>
+    </w:lvl>
+    <w:lvl w:ilvl="3" w:tentative="1">
+      <w:start w:val="1"/>
+      <w:numFmt w:val="bullet"/>
+      <w:lvlText w:val=""/>
+      <w:lvlJc w:val="left"/>
+      <w:pPr>
+        <w:tabs>
+          <w:tab w:val="num" w:pos="2880"/>
+        </w:tabs>
+        <w:ind w:left="2880" w:hanging="360"/>
+      </w:pPr>
+      <w:rPr>
+        <w:rFonts w:ascii="Wingdings" w:hAnsi="Wingdings" w:hint="default"/>
+        <w:sz w:val="20"/>
+      </w:rPr>
+    </w:lvl>
+    <w:lvl w:ilvl="4" w:tentative="1">
+      <w:start w:val="1"/>
+      <w:numFmt w:val="bullet"/>
+      <w:lvlText w:val=""/>
+      <w:lvlJc w:val="left"/>
+      <w:pPr>
+        <w:tabs>
+          <w:tab w:val="num" w:pos="3600"/>
+        </w:tabs>
+        <w:ind w:left="3600" w:hanging="360"/>
+      </w:pPr>
+      <w:rPr>
+        <w:rFonts w:ascii="Wingdings" w:hAnsi="Wingdings" w:hint="default"/>
+        <w:sz w:val="20"/>
+      </w:rPr>
+    </w:lvl>
+    <w:lvl w:ilvl="5" w:tentative="1">
+      <w:start w:val="1"/>
+      <w:numFmt w:val="bullet"/>
+      <w:lvlText w:val=""/>
+      <w:lvlJc w:val="left"/>
+      <w:pPr>
+        <w:tabs>
+          <w:tab w:val="num" w:pos="4320"/>
+        </w:tabs>
+        <w:ind w:left="4320" w:hanging="360"/>
+      </w:pPr>
+      <w:rPr>
+        <w:rFonts w:ascii="Wingdings" w:hAnsi="Wingdings" w:hint="default"/>
+        <w:sz w:val="20"/>
+      </w:rPr>
+    </w:lvl>
+    <w:lvl w:ilvl="6" w:tentative="1">
+      <w:start w:val="1"/>
+      <w:numFmt w:val="bullet"/>
+      <w:lvlText w:val=""/>
+      <w:lvlJc w:val="left"/>
+      <w:pPr>
+        <w:tabs>
+          <w:tab w:val="num" w:pos="5040"/>
+        </w:tabs>
+        <w:ind w:left="5040" w:hanging="360"/>
+      </w:pPr>
+      <w:rPr>
+        <w:rFonts w:ascii="Wingdings" w:hAnsi="Wingdings" w:hint="default"/>
+        <w:sz w:val="20"/>
+      </w:rPr>
+    </w:lvl>
+    <w:lvl w:ilvl="7" w:tentative="1">
+      <w:start w:val="1"/>
+      <w:numFmt w:val="bullet"/>
+      <w:lvlText w:val=""/>
+      <w:lvlJc w:val="left"/>
+      <w:pPr>
+        <w:tabs>
+          <w:tab w:val="num" w:pos="5760"/>
+        </w:tabs>
+        <w:ind w:left="5760" w:hanging="360"/>
+      </w:pPr>
+      <w:rPr>
+        <w:rFonts w:ascii="Wingdings" w:hAnsi="Wingdings" w:hint="default"/>
+        <w:sz w:val="20"/>
+      </w:rPr>
+    </w:lvl>
+    <w:lvl w:ilvl="8" w:tentative="1">
+      <w:start w:val="1"/>
+      <w:numFmt w:val="bullet"/>
+      <w:lvlText w:val=""/>
+      <w:lvlJc w:val="left"/>
+      <w:pPr>
+        <w:tabs>
+          <w:tab w:val="num" w:pos="6480"/>
+        </w:tabs>
+        <w:ind w:left="6480" w:hanging="360"/>
+      </w:pPr>
+      <w:rPr>
+        <w:rFonts w:ascii="Wingdings" w:hAnsi="Wingdings" w:hint="default"/>
+        <w:sz w:val="20"/>
+      </w:rPr>
+    </w:lvl>
+  </w:abstractNum>
+  <w:abstractNum w:abstractNumId="8">
     <w:nsid w:val="5D6B1995"/>
     <w:multiLevelType w:val="multilevel"/>
     <w:tmpl w:val="3E5CC63C"/>
@@ -3377,7 +5599,7 @@
       </w:rPr>
     </w:lvl>
   </w:abstractNum>
-  <w:abstractNum w:abstractNumId="4">
+  <w:abstractNum w:abstractNumId="9">
     <w:nsid w:val="61A2558C"/>
     <w:multiLevelType w:val="multilevel"/>
     <w:tmpl w:val="67742416"/>
@@ -3526,7 +5748,156 @@
       </w:rPr>
     </w:lvl>
   </w:abstractNum>
-  <w:abstractNum w:abstractNumId="5">
+  <w:abstractNum w:abstractNumId="10">
+    <w:nsid w:val="66686959"/>
+    <w:multiLevelType w:val="multilevel"/>
+    <w:tmpl w:val="A4F0FEC4"/>
+    <w:lvl w:ilvl="0">
+      <w:start w:val="1"/>
+      <w:numFmt w:val="bullet"/>
+      <w:lvlText w:val=""/>
+      <w:lvlJc w:val="left"/>
+      <w:pPr>
+        <w:tabs>
+          <w:tab w:val="num" w:pos="720"/>
+        </w:tabs>
+        <w:ind w:left="720" w:hanging="360"/>
+      </w:pPr>
+      <w:rPr>
+        <w:rFonts w:ascii="Symbol" w:hAnsi="Symbol" w:hint="default"/>
+        <w:sz w:val="20"/>
+      </w:rPr>
+    </w:lvl>
+    <w:lvl w:ilvl="1" w:tentative="1">
+      <w:start w:val="1"/>
+      <w:numFmt w:val="bullet"/>
+      <w:lvlText w:val="o"/>
+      <w:lvlJc w:val="left"/>
+      <w:pPr>
+        <w:tabs>
+          <w:tab w:val="num" w:pos="1440"/>
+        </w:tabs>
+        <w:ind w:left="1440" w:hanging="360"/>
+      </w:pPr>
+      <w:rPr>
+        <w:rFonts w:ascii="Courier New" w:hAnsi="Courier New" w:hint="default"/>
+        <w:sz w:val="20"/>
+      </w:rPr>
+    </w:lvl>
+    <w:lvl w:ilvl="2" w:tentative="1">
+      <w:start w:val="1"/>
+      <w:numFmt w:val="bullet"/>
+      <w:lvlText w:val=""/>
+      <w:lvlJc w:val="left"/>
+      <w:pPr>
+        <w:tabs>
+          <w:tab w:val="num" w:pos="2160"/>
+        </w:tabs>
+        <w:ind w:left="2160" w:hanging="360"/>
+      </w:pPr>
+      <w:rPr>
+        <w:rFonts w:ascii="Wingdings" w:hAnsi="Wingdings" w:hint="default"/>
+        <w:sz w:val="20"/>
+      </w:rPr>
+    </w:lvl>
+    <w:lvl w:ilvl="3" w:tentative="1">
+      <w:start w:val="1"/>
+      <w:numFmt w:val="bullet"/>
+      <w:lvlText w:val=""/>
+      <w:lvlJc w:val="left"/>
+      <w:pPr>
+        <w:tabs>
+          <w:tab w:val="num" w:pos="2880"/>
+        </w:tabs>
+        <w:ind w:left="2880" w:hanging="360"/>
+      </w:pPr>
+      <w:rPr>
+        <w:rFonts w:ascii="Wingdings" w:hAnsi="Wingdings" w:hint="default"/>
+        <w:sz w:val="20"/>
+      </w:rPr>
+    </w:lvl>
+    <w:lvl w:ilvl="4" w:tentative="1">
+      <w:start w:val="1"/>
+      <w:numFmt w:val="bullet"/>
+      <w:lvlText w:val=""/>
+      <w:lvlJc w:val="left"/>
+      <w:pPr>
+        <w:tabs>
+          <w:tab w:val="num" w:pos="3600"/>
+        </w:tabs>
+        <w:ind w:left="3600" w:hanging="360"/>
+      </w:pPr>
+      <w:rPr>
+        <w:rFonts w:ascii="Wingdings" w:hAnsi="Wingdings" w:hint="default"/>
+        <w:sz w:val="20"/>
+      </w:rPr>
+    </w:lvl>
+    <w:lvl w:ilvl="5" w:tentative="1">
+      <w:start w:val="1"/>
+      <w:numFmt w:val="bullet"/>
+      <w:lvlText w:val=""/>
+      <w:lvlJc w:val="left"/>
+      <w:pPr>
+        <w:tabs>
+          <w:tab w:val="num" w:pos="4320"/>
+        </w:tabs>
+        <w:ind w:left="4320" w:hanging="360"/>
+      </w:pPr>
+      <w:rPr>
+        <w:rFonts w:ascii="Wingdings" w:hAnsi="Wingdings" w:hint="default"/>
+        <w:sz w:val="20"/>
+      </w:rPr>
+    </w:lvl>
+    <w:lvl w:ilvl="6" w:tentative="1">
+      <w:start w:val="1"/>
+      <w:numFmt w:val="bullet"/>
+      <w:lvlText w:val=""/>
+      <w:lvlJc w:val="left"/>
+      <w:pPr>
+        <w:tabs>
+          <w:tab w:val="num" w:pos="5040"/>
+        </w:tabs>
+        <w:ind w:left="5040" w:hanging="360"/>
+      </w:pPr>
+      <w:rPr>
+        <w:rFonts w:ascii="Wingdings" w:hAnsi="Wingdings" w:hint="default"/>
+        <w:sz w:val="20"/>
+      </w:rPr>
+    </w:lvl>
+    <w:lvl w:ilvl="7" w:tentative="1">
+      <w:start w:val="1"/>
+      <w:numFmt w:val="bullet"/>
+      <w:lvlText w:val=""/>
+      <w:lvlJc w:val="left"/>
+      <w:pPr>
+        <w:tabs>
+          <w:tab w:val="num" w:pos="5760"/>
+        </w:tabs>
+        <w:ind w:left="5760" w:hanging="360"/>
+      </w:pPr>
+      <w:rPr>
+        <w:rFonts w:ascii="Wingdings" w:hAnsi="Wingdings" w:hint="default"/>
+        <w:sz w:val="20"/>
+      </w:rPr>
+    </w:lvl>
+    <w:lvl w:ilvl="8" w:tentative="1">
+      <w:start w:val="1"/>
+      <w:numFmt w:val="bullet"/>
+      <w:lvlText w:val=""/>
+      <w:lvlJc w:val="left"/>
+      <w:pPr>
+        <w:tabs>
+          <w:tab w:val="num" w:pos="6480"/>
+        </w:tabs>
+        <w:ind w:left="6480" w:hanging="360"/>
+      </w:pPr>
+      <w:rPr>
+        <w:rFonts w:ascii="Wingdings" w:hAnsi="Wingdings" w:hint="default"/>
+        <w:sz w:val="20"/>
+      </w:rPr>
+    </w:lvl>
+  </w:abstractNum>
+  <w:abstractNum w:abstractNumId="11">
     <w:nsid w:val="683E661A"/>
     <w:multiLevelType w:val="multilevel"/>
     <w:tmpl w:val="97540FC4"/>
@@ -3675,23 +6046,193 @@
       </w:rPr>
     </w:lvl>
   </w:abstractNum>
+  <w:abstractNum w:abstractNumId="12">
+    <w:nsid w:val="714C4DE3"/>
+    <w:multiLevelType w:val="multilevel"/>
+    <w:tmpl w:val="983E19CE"/>
+    <w:lvl w:ilvl="0">
+      <w:start w:val="1"/>
+      <w:numFmt w:val="bullet"/>
+      <w:lvlText w:val=""/>
+      <w:lvlJc w:val="left"/>
+      <w:pPr>
+        <w:tabs>
+          <w:tab w:val="num" w:pos="720"/>
+        </w:tabs>
+        <w:ind w:left="720" w:hanging="360"/>
+      </w:pPr>
+      <w:rPr>
+        <w:rFonts w:ascii="Symbol" w:hAnsi="Symbol" w:hint="default"/>
+        <w:sz w:val="20"/>
+      </w:rPr>
+    </w:lvl>
+    <w:lvl w:ilvl="1" w:tentative="1">
+      <w:start w:val="1"/>
+      <w:numFmt w:val="bullet"/>
+      <w:lvlText w:val="o"/>
+      <w:lvlJc w:val="left"/>
+      <w:pPr>
+        <w:tabs>
+          <w:tab w:val="num" w:pos="1440"/>
+        </w:tabs>
+        <w:ind w:left="1440" w:hanging="360"/>
+      </w:pPr>
+      <w:rPr>
+        <w:rFonts w:ascii="Courier New" w:hAnsi="Courier New" w:hint="default"/>
+        <w:sz w:val="20"/>
+      </w:rPr>
+    </w:lvl>
+    <w:lvl w:ilvl="2" w:tentative="1">
+      <w:start w:val="1"/>
+      <w:numFmt w:val="bullet"/>
+      <w:lvlText w:val=""/>
+      <w:lvlJc w:val="left"/>
+      <w:pPr>
+        <w:tabs>
+          <w:tab w:val="num" w:pos="2160"/>
+        </w:tabs>
+        <w:ind w:left="2160" w:hanging="360"/>
+      </w:pPr>
+      <w:rPr>
+        <w:rFonts w:ascii="Wingdings" w:hAnsi="Wingdings" w:hint="default"/>
+        <w:sz w:val="20"/>
+      </w:rPr>
+    </w:lvl>
+    <w:lvl w:ilvl="3" w:tentative="1">
+      <w:start w:val="1"/>
+      <w:numFmt w:val="bullet"/>
+      <w:lvlText w:val=""/>
+      <w:lvlJc w:val="left"/>
+      <w:pPr>
+        <w:tabs>
+          <w:tab w:val="num" w:pos="2880"/>
+        </w:tabs>
+        <w:ind w:left="2880" w:hanging="360"/>
+      </w:pPr>
+      <w:rPr>
+        <w:rFonts w:ascii="Wingdings" w:hAnsi="Wingdings" w:hint="default"/>
+        <w:sz w:val="20"/>
+      </w:rPr>
+    </w:lvl>
+    <w:lvl w:ilvl="4" w:tentative="1">
+      <w:start w:val="1"/>
+      <w:numFmt w:val="bullet"/>
+      <w:lvlText w:val=""/>
+      <w:lvlJc w:val="left"/>
+      <w:pPr>
+        <w:tabs>
+          <w:tab w:val="num" w:pos="3600"/>
+        </w:tabs>
+        <w:ind w:left="3600" w:hanging="360"/>
+      </w:pPr>
+      <w:rPr>
+        <w:rFonts w:ascii="Wingdings" w:hAnsi="Wingdings" w:hint="default"/>
+        <w:sz w:val="20"/>
+      </w:rPr>
+    </w:lvl>
+    <w:lvl w:ilvl="5" w:tentative="1">
+      <w:start w:val="1"/>
+      <w:numFmt w:val="bullet"/>
+      <w:lvlText w:val=""/>
+      <w:lvlJc w:val="left"/>
+      <w:pPr>
+        <w:tabs>
+          <w:tab w:val="num" w:pos="4320"/>
+        </w:tabs>
+        <w:ind w:left="4320" w:hanging="360"/>
+      </w:pPr>
+      <w:rPr>
+        <w:rFonts w:ascii="Wingdings" w:hAnsi="Wingdings" w:hint="default"/>
+        <w:sz w:val="20"/>
+      </w:rPr>
+    </w:lvl>
+    <w:lvl w:ilvl="6" w:tentative="1">
+      <w:start w:val="1"/>
+      <w:numFmt w:val="bullet"/>
+      <w:lvlText w:val=""/>
+      <w:lvlJc w:val="left"/>
+      <w:pPr>
+        <w:tabs>
+          <w:tab w:val="num" w:pos="5040"/>
+        </w:tabs>
+        <w:ind w:left="5040" w:hanging="360"/>
+      </w:pPr>
+      <w:rPr>
+        <w:rFonts w:ascii="Wingdings" w:hAnsi="Wingdings" w:hint="default"/>
+        <w:sz w:val="20"/>
+      </w:rPr>
+    </w:lvl>
+    <w:lvl w:ilvl="7" w:tentative="1">
+      <w:start w:val="1"/>
+      <w:numFmt w:val="bullet"/>
+      <w:lvlText w:val=""/>
+      <w:lvlJc w:val="left"/>
+      <w:pPr>
+        <w:tabs>
+          <w:tab w:val="num" w:pos="5760"/>
+        </w:tabs>
+        <w:ind w:left="5760" w:hanging="360"/>
+      </w:pPr>
+      <w:rPr>
+        <w:rFonts w:ascii="Wingdings" w:hAnsi="Wingdings" w:hint="default"/>
+        <w:sz w:val="20"/>
+      </w:rPr>
+    </w:lvl>
+    <w:lvl w:ilvl="8" w:tentative="1">
+      <w:start w:val="1"/>
+      <w:numFmt w:val="bullet"/>
+      <w:lvlText w:val=""/>
+      <w:lvlJc w:val="left"/>
+      <w:pPr>
+        <w:tabs>
+          <w:tab w:val="num" w:pos="6480"/>
+        </w:tabs>
+        <w:ind w:left="6480" w:hanging="360"/>
+      </w:pPr>
+      <w:rPr>
+        <w:rFonts w:ascii="Wingdings" w:hAnsi="Wingdings" w:hint="default"/>
+        <w:sz w:val="20"/>
+      </w:rPr>
+    </w:lvl>
+  </w:abstractNum>
   <w:num w:numId="1">
-    <w:abstractNumId w:val="2"/>
+    <w:abstractNumId w:val="6"/>
   </w:num>
   <w:num w:numId="2">
     <w:abstractNumId w:val="1"/>
   </w:num>
   <w:num w:numId="3">
-    <w:abstractNumId w:val="3"/>
+    <w:abstractNumId w:val="8"/>
   </w:num>
   <w:num w:numId="4">
-    <w:abstractNumId w:val="5"/>
+    <w:abstractNumId w:val="11"/>
   </w:num>
   <w:num w:numId="5">
     <w:abstractNumId w:val="0"/>
   </w:num>
   <w:num w:numId="6">
+    <w:abstractNumId w:val="9"/>
+  </w:num>
+  <w:num w:numId="7">
+    <w:abstractNumId w:val="3"/>
+  </w:num>
+  <w:num w:numId="8">
+    <w:abstractNumId w:val="2"/>
+  </w:num>
+  <w:num w:numId="9">
     <w:abstractNumId w:val="4"/>
+  </w:num>
+  <w:num w:numId="10">
+    <w:abstractNumId w:val="12"/>
+  </w:num>
+  <w:num w:numId="11">
+    <w:abstractNumId w:val="10"/>
+  </w:num>
+  <w:num w:numId="12">
+    <w:abstractNumId w:val="5"/>
+  </w:num>
+  <w:num w:numId="13">
+    <w:abstractNumId w:val="7"/>
   </w:num>
 </w:numbering>
 </file>
@@ -3921,6 +6462,28 @@
       <w:lang w:val="ru-RU" w:eastAsia="ru-RU"/>
     </w:rPr>
   </w:style>
+  <w:style w:type="paragraph" w:styleId="3">
+    <w:name w:val="heading 3"/>
+    <w:basedOn w:val="a"/>
+    <w:next w:val="a"/>
+    <w:link w:val="30"/>
+    <w:semiHidden/>
+    <w:unhideWhenUsed/>
+    <w:qFormat/>
+    <w:rsid w:val="00446B22"/>
+    <w:pPr>
+      <w:keepNext/>
+      <w:keepLines/>
+      <w:spacing w:before="200" w:after="0"/>
+      <w:outlineLvl w:val="2"/>
+    </w:pPr>
+    <w:rPr>
+      <w:rFonts w:asciiTheme="majorHAnsi" w:eastAsiaTheme="majorEastAsia" w:hAnsiTheme="majorHAnsi" w:cstheme="majorBidi"/>
+      <w:b/>
+      <w:bCs/>
+      <w:color w:val="5B9BD5" w:themeColor="accent1"/>
+    </w:rPr>
+  </w:style>
   <w:style w:type="character" w:default="1" w:styleId="a0">
     <w:name w:val="Default Paragraph Font"/>
     <w:uiPriority w:val="1"/>
@@ -4021,6 +6584,22 @@
       <w:rFonts w:ascii="Courier New" w:eastAsia="Times New Roman" w:hAnsi="Courier New" w:cs="Courier New"/>
       <w:sz w:val="20"/>
       <w:szCs w:val="20"/>
+    </w:rPr>
+  </w:style>
+  <w:style w:type="character" w:customStyle="1" w:styleId="30">
+    <w:name w:val="Заголовок 3 Знак"/>
+    <w:basedOn w:val="a0"/>
+    <w:link w:val="3"/>
+    <w:semiHidden/>
+    <w:rsid w:val="00446B22"/>
+    <w:rPr>
+      <w:rFonts w:asciiTheme="majorHAnsi" w:eastAsiaTheme="majorEastAsia" w:hAnsiTheme="majorHAnsi" w:cstheme="majorBidi"/>
+      <w:b/>
+      <w:bCs/>
+      <w:color w:val="5B9BD5" w:themeColor="accent1"/>
+      <w:sz w:val="22"/>
+      <w:szCs w:val="22"/>
+      <w:lang w:val="en-US" w:eastAsia="en-US"/>
     </w:rPr>
   </w:style>
 </w:styles>
@@ -4251,6 +6830,28 @@
       <w:lang w:val="ru-RU" w:eastAsia="ru-RU"/>
     </w:rPr>
   </w:style>
+  <w:style w:type="paragraph" w:styleId="3">
+    <w:name w:val="heading 3"/>
+    <w:basedOn w:val="a"/>
+    <w:next w:val="a"/>
+    <w:link w:val="30"/>
+    <w:semiHidden/>
+    <w:unhideWhenUsed/>
+    <w:qFormat/>
+    <w:rsid w:val="00446B22"/>
+    <w:pPr>
+      <w:keepNext/>
+      <w:keepLines/>
+      <w:spacing w:before="200" w:after="0"/>
+      <w:outlineLvl w:val="2"/>
+    </w:pPr>
+    <w:rPr>
+      <w:rFonts w:asciiTheme="majorHAnsi" w:eastAsiaTheme="majorEastAsia" w:hAnsiTheme="majorHAnsi" w:cstheme="majorBidi"/>
+      <w:b/>
+      <w:bCs/>
+      <w:color w:val="5B9BD5" w:themeColor="accent1"/>
+    </w:rPr>
+  </w:style>
   <w:style w:type="character" w:default="1" w:styleId="a0">
     <w:name w:val="Default Paragraph Font"/>
     <w:uiPriority w:val="1"/>
@@ -4351,6 +6952,22 @@
       <w:rFonts w:ascii="Courier New" w:eastAsia="Times New Roman" w:hAnsi="Courier New" w:cs="Courier New"/>
       <w:sz w:val="20"/>
       <w:szCs w:val="20"/>
+    </w:rPr>
+  </w:style>
+  <w:style w:type="character" w:customStyle="1" w:styleId="30">
+    <w:name w:val="Заголовок 3 Знак"/>
+    <w:basedOn w:val="a0"/>
+    <w:link w:val="3"/>
+    <w:semiHidden/>
+    <w:rsid w:val="00446B22"/>
+    <w:rPr>
+      <w:rFonts w:asciiTheme="majorHAnsi" w:eastAsiaTheme="majorEastAsia" w:hAnsiTheme="majorHAnsi" w:cstheme="majorBidi"/>
+      <w:b/>
+      <w:bCs/>
+      <w:color w:val="5B9BD5" w:themeColor="accent1"/>
+      <w:sz w:val="22"/>
+      <w:szCs w:val="22"/>
+      <w:lang w:val="en-US" w:eastAsia="en-US"/>
     </w:rPr>
   </w:style>
 </w:styles>
@@ -4610,4 +7227,16 @@
   <a:objectDefaults/>
   <a:extraClrSchemeLst/>
 </a:theme>
+</file>
+
+<file path=customXml/item1.xml><?xml version="1.0" encoding="utf-8"?>
+<b:Sources xmlns:b="http://schemas.openxmlformats.org/officeDocument/2006/bibliography" xmlns="http://schemas.openxmlformats.org/officeDocument/2006/bibliography" SelectedStyle="\APA.XSL" StyleName="APA"/>
+</file>
+
+<file path=customXml/itemProps1.xml><?xml version="1.0" encoding="utf-8"?>
+<ds:datastoreItem xmlns:ds="http://schemas.openxmlformats.org/officeDocument/2006/customXml" ds:itemID="{A2CF3DF9-7369-4BDF-B999-AA4CEC27254F}">
+  <ds:schemaRefs>
+    <ds:schemaRef ds:uri="http://schemas.openxmlformats.org/officeDocument/2006/bibliography"/>
+  </ds:schemaRefs>
+</ds:datastoreItem>
 </file>
</xml_diff>